<commit_message>
progressed on design report
</commit_message>
<xml_diff>
--- a/Project Documents/Design_Document.docx
+++ b/Project Documents/Design_Document.docx
@@ -3242,44 +3242,480 @@
       </w:r>
     </w:p>
     <w:p>
+      <w:proofErr w:type="spellStart"/>
+      <w:r>
+        <w:t>EasyChef</w:t>
+      </w:r>
+      <w:proofErr w:type="spellEnd"/>
+      <w:r>
+        <w:t xml:space="preserve"> </w:t>
+      </w:r>
+      <w:r>
+        <w:t>is an Android application designed to help users quickly find tasty recipes. The app's main feature is ingredient identification through image recognition, allowing users to take pictures of their ingredients and discover matching recipes.</w:t>
+      </w:r>
+    </w:p>
+    <w:p>
       <w:pPr>
         <w:pStyle w:val="Heading2"/>
+        <w:numPr>
+          <w:ilvl w:val="1"/>
+          <w:numId w:val="2"/>
+        </w:numPr>
+      </w:pPr>
+      <w:bookmarkStart w:id="2" w:name="_Toc182827475"/>
+      <w:r>
+        <w:t>Document Purpose</w:t>
+      </w:r>
+      <w:bookmarkEnd w:id="2"/>
+    </w:p>
+    <w:p>
+      <w:pPr>
+        <w:pStyle w:val="NormalWeb"/>
         <w:rPr>
-          <w:rFonts w:asciiTheme="minorHAnsi" w:eastAsiaTheme="minorHAnsi" w:hAnsiTheme="minorHAnsi" w:cstheme="minorBidi"/>
-          <w:color w:val="auto"/>
-          <w:sz w:val="24"/>
-          <w:szCs w:val="24"/>
+          <w:rFonts w:asciiTheme="minorHAnsi" w:hAnsiTheme="minorHAnsi"/>
         </w:rPr>
       </w:pPr>
-      <w:bookmarkStart w:id="2" w:name="_Toc182827475"/>
+      <w:r>
+        <w:rPr>
+          <w:rFonts w:asciiTheme="minorHAnsi" w:hAnsiTheme="minorHAnsi"/>
+        </w:rPr>
+        <w:t xml:space="preserve">The purpose of this document is to provide a detailed blueprint for </w:t>
+      </w:r>
       <w:proofErr w:type="spellStart"/>
       <w:r>
         <w:rPr>
-          <w:rFonts w:asciiTheme="minorHAnsi" w:eastAsiaTheme="minorHAnsi" w:hAnsiTheme="minorHAnsi" w:cstheme="minorBidi"/>
-          <w:color w:val="auto"/>
-          <w:sz w:val="24"/>
-          <w:szCs w:val="24"/>
+          <w:rFonts w:asciiTheme="minorHAnsi" w:hAnsiTheme="minorHAnsi"/>
         </w:rPr>
+        <w:t>EasyChef's</w:t>
+      </w:r>
+      <w:proofErr w:type="spellEnd"/>
+      <w:r>
+        <w:rPr>
+          <w:rFonts w:asciiTheme="minorHAnsi" w:hAnsiTheme="minorHAnsi"/>
+        </w:rPr>
+        <w:t xml:space="preserve"> internal design. It covers a wide range of components involved in the system, including the architecture, technologies, algorithms, diagrams, and designs that are crucial to the application.</w:t>
+      </w:r>
+    </w:p>
+    <w:p>
+      <w:pPr>
+        <w:pStyle w:val="NormalWeb"/>
+        <w:rPr>
+          <w:rFonts w:asciiTheme="minorHAnsi" w:hAnsiTheme="minorHAnsi"/>
+        </w:rPr>
+      </w:pPr>
+      <w:r>
+        <w:rPr>
+          <w:rFonts w:asciiTheme="minorHAnsi" w:hAnsiTheme="minorHAnsi"/>
+        </w:rPr>
+        <w:t>This document illustrates the interactions between different system components using sequence diagrams, class diagrams, and wireframes, providing a detailed overview of both the UX and database design.</w:t>
+      </w:r>
+    </w:p>
+    <w:p>
+      <w:pPr>
+        <w:pStyle w:val="NormalWeb"/>
+        <w:rPr>
+          <w:rFonts w:asciiTheme="minorHAnsi" w:hAnsiTheme="minorHAnsi"/>
+        </w:rPr>
+      </w:pPr>
+      <w:r>
+        <w:rPr>
+          <w:rFonts w:asciiTheme="minorHAnsi" w:hAnsiTheme="minorHAnsi"/>
+        </w:rPr>
+        <w:t>Additionally, it outlines the estimated time required for each section of the application, the importance of each feature, and potential challenges that may arise during the development process.</w:t>
+      </w:r>
+    </w:p>
+    <w:p>
+      <w:pPr>
+        <w:pStyle w:val="Heading1"/>
+      </w:pPr>
+      <w:bookmarkStart w:id="3" w:name="_Toc182827476"/>
+      <w:r>
+        <w:t>Section 2: System Design</w:t>
+      </w:r>
+      <w:bookmarkEnd w:id="3"/>
+      <w:r>
+        <w:t xml:space="preserve"> </w:t>
+      </w:r>
+    </w:p>
+    <w:p>
+      <w:pPr>
+        <w:pStyle w:val="Heading2"/>
+      </w:pPr>
+      <w:bookmarkStart w:id="4" w:name="_Toc182827477"/>
+      <w:r>
+        <w:t>2.1 System Overview</w:t>
+      </w:r>
+      <w:bookmarkEnd w:id="4"/>
+      <w:r>
+        <w:t xml:space="preserve"> </w:t>
+      </w:r>
+    </w:p>
+    <w:p>
+      <w:r>
+        <w:t xml:space="preserve">As stated </w:t>
+      </w:r>
+      <w:proofErr w:type="spellStart"/>
+      <w:r>
         <w:t>EasyChef</w:t>
       </w:r>
       <w:proofErr w:type="spellEnd"/>
       <w:r>
+        <w:t xml:space="preserve"> is going to be </w:t>
+      </w:r>
+      <w:r>
+        <w:t>created as an Android Application</w:t>
+      </w:r>
+      <w:r>
+        <w:t xml:space="preserve">. </w:t>
+      </w:r>
+      <w:r>
+        <w:t>The main features of the application are as follows:</w:t>
+      </w:r>
+    </w:p>
+    <w:p>
+      <w:pPr>
+        <w:pStyle w:val="ListParagraph"/>
+        <w:numPr>
+          <w:ilvl w:val="0"/>
+          <w:numId w:val="3"/>
+        </w:numPr>
+      </w:pPr>
+      <w:r>
+        <w:t>Image Recognition:</w:t>
+      </w:r>
+      <w:r>
+        <w:t xml:space="preserve"> </w:t>
+      </w:r>
+      <w:r>
+        <w:t>Identifies ingredients captured in a photo from the user's Android device</w:t>
+      </w:r>
+      <w:r>
+        <w:t>:</w:t>
+      </w:r>
+    </w:p>
+    <w:p>
+      <w:pPr>
+        <w:pStyle w:val="ListParagraph"/>
+        <w:numPr>
+          <w:ilvl w:val="1"/>
+          <w:numId w:val="3"/>
+        </w:numPr>
+      </w:pPr>
+      <w:r>
         <w:rPr>
-          <w:rFonts w:asciiTheme="minorHAnsi" w:eastAsiaTheme="minorHAnsi" w:hAnsiTheme="minorHAnsi" w:cstheme="minorBidi"/>
-          <w:color w:val="auto"/>
-          <w:sz w:val="24"/>
-          <w:szCs w:val="24"/>
+          <w:b/>
+          <w:bCs/>
         </w:rPr>
+        <w:t>Camera X</w:t>
+      </w:r>
+      <w:r>
+        <w:t xml:space="preserve">: </w:t>
+      </w:r>
+      <w:r>
+        <w:t>Used to take pictures of ingredients at the user's discretion, providing the image input for identification.</w:t>
+      </w:r>
+    </w:p>
+    <w:p>
+      <w:pPr>
+        <w:pStyle w:val="ListParagraph"/>
+        <w:numPr>
+          <w:ilvl w:val="1"/>
+          <w:numId w:val="3"/>
+        </w:numPr>
+      </w:pPr>
+      <w:proofErr w:type="spellStart"/>
+      <w:r>
+        <w:rPr>
+          <w:b/>
+          <w:bCs/>
+        </w:rPr>
+        <w:t>MobileNet</w:t>
+      </w:r>
+      <w:proofErr w:type="spellEnd"/>
+      <w:r>
+        <w:t xml:space="preserve">: </w:t>
+      </w:r>
+      <w:r>
+        <w:t xml:space="preserve">A pre-trained model (trained on ImageNet and further on the Food-101 dataset) is used for accurate recognition of ingredients. Once recognised, the ingredients are added to a list and sent to the </w:t>
+      </w:r>
+      <w:proofErr w:type="spellStart"/>
+      <w:r>
+        <w:t>Spoonacular</w:t>
+      </w:r>
+      <w:proofErr w:type="spellEnd"/>
+      <w:r>
+        <w:t xml:space="preserve"> API.</w:t>
+      </w:r>
+    </w:p>
+    <w:p/>
+    <w:p/>
+    <w:p>
+      <w:pPr>
+        <w:pStyle w:val="ListParagraph"/>
+        <w:numPr>
+          <w:ilvl w:val="0"/>
+          <w:numId w:val="3"/>
+        </w:numPr>
+      </w:pPr>
+      <w:r>
+        <w:lastRenderedPageBreak/>
+        <w:t>Recipe Retrieval</w:t>
+      </w:r>
+      <w:r>
+        <w:t xml:space="preserve">: </w:t>
+      </w:r>
+      <w:r>
+        <w:t>Fetches recipes based on the user's inputted ingredients</w:t>
+      </w:r>
+      <w:r>
+        <w:t>:</w:t>
+      </w:r>
+    </w:p>
+    <w:p>
+      <w:pPr>
+        <w:pStyle w:val="ListParagraph"/>
+        <w:numPr>
+          <w:ilvl w:val="1"/>
+          <w:numId w:val="3"/>
+        </w:numPr>
+      </w:pPr>
+      <w:r>
+        <w:rPr>
+          <w:b/>
+          <w:bCs/>
+        </w:rPr>
+        <w:t>Ingredients for Recipes</w:t>
+      </w:r>
+      <w:r>
+        <w:t xml:space="preserve">: </w:t>
+      </w:r>
+      <w:r>
+        <w:t>Users can add ingredients either manually or by scanning a barcode</w:t>
+      </w:r>
+      <w:r>
+        <w:t>:</w:t>
+      </w:r>
+    </w:p>
+    <w:p>
+      <w:pPr>
+        <w:pStyle w:val="ListParagraph"/>
+        <w:numPr>
+          <w:ilvl w:val="2"/>
+          <w:numId w:val="3"/>
+        </w:numPr>
+      </w:pPr>
+      <w:proofErr w:type="spellStart"/>
+      <w:r>
+        <w:rPr>
+          <w:b/>
+          <w:bCs/>
+        </w:rPr>
+        <w:t>ZXing</w:t>
+      </w:r>
+      <w:proofErr w:type="spellEnd"/>
+      <w:r>
+        <w:t xml:space="preserve">: </w:t>
+      </w:r>
+      <w:r>
+        <w:t>An open-source barcode scanning library used to scan barcodes from food items.</w:t>
+      </w:r>
+    </w:p>
+    <w:p>
+      <w:pPr>
+        <w:pStyle w:val="ListParagraph"/>
+        <w:numPr>
+          <w:ilvl w:val="2"/>
+          <w:numId w:val="3"/>
+        </w:numPr>
+      </w:pPr>
+      <w:r>
+        <w:rPr>
+          <w:b/>
+          <w:bCs/>
+        </w:rPr>
+        <w:t>Open Food Facts API</w:t>
+      </w:r>
+      <w:r>
+        <w:t xml:space="preserve">: </w:t>
+      </w:r>
+      <w:r>
+        <w:t>Once a barcode is scanned, it is sent to the Open Food Facts API to identify the matching ingredient or food item.</w:t>
+      </w:r>
+    </w:p>
+    <w:p>
+      <w:pPr>
+        <w:pStyle w:val="ListParagraph"/>
+        <w:numPr>
+          <w:ilvl w:val="1"/>
+          <w:numId w:val="3"/>
+        </w:numPr>
+      </w:pPr>
+      <w:proofErr w:type="spellStart"/>
+      <w:r>
+        <w:rPr>
+          <w:b/>
+          <w:bCs/>
+        </w:rPr>
+        <w:t>Spoonacular</w:t>
+      </w:r>
+      <w:proofErr w:type="spellEnd"/>
+      <w:r>
+        <w:rPr>
+          <w:b/>
+          <w:bCs/>
+        </w:rPr>
+        <w:t xml:space="preserve"> API</w:t>
+      </w:r>
+      <w:r>
+        <w:t xml:space="preserve">: </w:t>
+      </w:r>
+      <w:r>
+        <w:t xml:space="preserve">Recognised and inputted ingredients are sent to the </w:t>
+      </w:r>
+      <w:proofErr w:type="spellStart"/>
+      <w:r>
+        <w:t>Spoonacular</w:t>
+      </w:r>
+      <w:proofErr w:type="spellEnd"/>
+      <w:r>
+        <w:t xml:space="preserve"> API to find recipes that match the available ingredients.</w:t>
+      </w:r>
+    </w:p>
+    <w:p>
+      <w:pPr>
+        <w:pStyle w:val="ListParagraph"/>
+        <w:numPr>
+          <w:ilvl w:val="1"/>
+          <w:numId w:val="3"/>
+        </w:numPr>
+      </w:pPr>
+      <w:r>
+        <w:rPr>
+          <w:b/>
+          <w:bCs/>
+        </w:rPr>
+        <w:t>Open Food Facts API</w:t>
+      </w:r>
+      <w:r>
+        <w:t xml:space="preserve">: </w:t>
+      </w:r>
+      <w:r>
+        <w:t>Used to retrieve additional information about ingredients, such as calories, carbohydrates, proteins, etc.</w:t>
+      </w:r>
+    </w:p>
+    <w:p>
+      <w:pPr>
+        <w:pStyle w:val="ListParagraph"/>
+        <w:numPr>
+          <w:ilvl w:val="0"/>
+          <w:numId w:val="3"/>
+        </w:numPr>
+      </w:pPr>
+      <w:r>
+        <w:rPr>
+          <w:b/>
+          <w:bCs/>
+        </w:rPr>
+        <w:t>Shopping List Creation</w:t>
+      </w:r>
+      <w:r>
+        <w:t xml:space="preserve">: </w:t>
+      </w:r>
+      <w:r>
+        <w:t>Allows users to manage the ingredients for their recipes and suggests items based on previous recipes</w:t>
+      </w:r>
+      <w:r>
+        <w:t>:</w:t>
+      </w:r>
+    </w:p>
+    <w:p>
+      <w:pPr>
+        <w:pStyle w:val="ListParagraph"/>
+        <w:numPr>
+          <w:ilvl w:val="1"/>
+          <w:numId w:val="3"/>
+        </w:numPr>
+      </w:pPr>
+      <w:r>
+        <w:rPr>
+          <w:rFonts w:eastAsia="Times New Roman" w:cs="Times New Roman"/>
+          <w:b/>
+          <w:bCs/>
+          <w:kern w:val="0"/>
+          <w:lang w:eastAsia="en-IE"/>
+          <w14:ligatures w14:val="none"/>
+        </w:rPr>
+        <w:t>User Interface</w:t>
+      </w:r>
+      <w:r>
+        <w:rPr>
+          <w:rFonts w:eastAsia="Times New Roman" w:cs="Times New Roman"/>
+          <w:kern w:val="0"/>
+          <w:lang w:eastAsia="en-IE"/>
+          <w14:ligatures w14:val="none"/>
+        </w:rPr>
+        <w:t xml:space="preserve">: </w:t>
+      </w:r>
+      <w:r>
+        <w:rPr>
+          <w:rFonts w:eastAsia="Times New Roman" w:cs="Times New Roman"/>
+          <w:kern w:val="0"/>
+          <w:lang w:eastAsia="en-IE"/>
+          <w14:ligatures w14:val="none"/>
+        </w:rPr>
+        <w:t>The shopping list is managed through a simple, intuitive interface where users can easily add, remove, and organise items</w:t>
+      </w:r>
+      <w:r>
+        <w:rPr>
+          <w:rFonts w:eastAsia="Times New Roman" w:cs="Times New Roman"/>
+          <w:kern w:val="0"/>
+          <w:lang w:eastAsia="en-IE"/>
+          <w14:ligatures w14:val="none"/>
+        </w:rPr>
+        <w:t>.</w:t>
+      </w:r>
+    </w:p>
+    <w:p>
+      <w:pPr>
+        <w:pStyle w:val="ListParagraph"/>
+        <w:numPr>
+          <w:ilvl w:val="1"/>
+          <w:numId w:val="3"/>
+        </w:numPr>
+      </w:pPr>
+      <w:r>
+        <w:rPr>
+          <w:rFonts w:eastAsia="Times New Roman" w:cs="Times New Roman"/>
+          <w:b/>
+          <w:bCs/>
+          <w:kern w:val="0"/>
+          <w:lang w:eastAsia="en-IE"/>
+          <w14:ligatures w14:val="none"/>
+        </w:rPr>
+        <w:t>Component Flow</w:t>
+      </w:r>
+      <w:r>
+        <w:rPr>
+          <w:rFonts w:eastAsia="Times New Roman" w:cs="Times New Roman"/>
+          <w:b/>
+          <w:bCs/>
+          <w:kern w:val="0"/>
+          <w:lang w:eastAsia="en-IE"/>
+          <w14:ligatures w14:val="none"/>
+        </w:rPr>
+        <w:t>:</w:t>
+      </w:r>
+      <w:r>
         <w:t xml:space="preserve"> </w:t>
       </w:r>
       <w:r>
         <w:rPr>
-          <w:rFonts w:asciiTheme="minorHAnsi" w:eastAsiaTheme="minorHAnsi" w:hAnsiTheme="minorHAnsi" w:cstheme="minorBidi"/>
-          <w:color w:val="auto"/>
-          <w:sz w:val="24"/>
-          <w:szCs w:val="24"/>
+          <w:rFonts w:eastAsia="Times New Roman" w:cs="Times New Roman"/>
+          <w:kern w:val="0"/>
+          <w:lang w:eastAsia="en-IE"/>
+          <w14:ligatures w14:val="none"/>
         </w:rPr>
-        <w:t>is an Android application designed to help users quickly find tasty recipes. The app's main feature is ingredient identification through image recognition, allowing users to take pictures of their ingredients and discover matching recipes.</w:t>
+        <w:t>The app utilises the data layer to fetch previously identified ingredients and recipes, generating personalised suggestions for what items to buy.</w:t>
       </w:r>
     </w:p>
     <w:p>
@@ -3287,58 +3723,238 @@
         <w:pStyle w:val="Heading2"/>
       </w:pPr>
       <w:r>
-        <w:t>1.2 Document Purpose</w:t>
-      </w:r>
-      <w:bookmarkEnd w:id="2"/>
+        <w:t>2.2 Data Storage Design</w:t>
+      </w:r>
+    </w:p>
+    <w:p>
+      <w:proofErr w:type="spellStart"/>
+      <w:r>
+        <w:t>EasyChef</w:t>
+      </w:r>
+      <w:proofErr w:type="spellEnd"/>
+      <w:r>
+        <w:t xml:space="preserve"> will utilise Firebase as the primary data storage solution to ensure a reliable and seamless experience for users. The following </w:t>
+      </w:r>
+      <w:r>
+        <w:t xml:space="preserve">is </w:t>
+      </w:r>
+      <w:r>
+        <w:t>covered in the data storage design:</w:t>
+      </w:r>
+    </w:p>
+    <w:p>
+      <w:pPr>
+        <w:pStyle w:val="ListParagraph"/>
+        <w:numPr>
+          <w:ilvl w:val="0"/>
+          <w:numId w:val="3"/>
+        </w:numPr>
+      </w:pPr>
+      <w:r>
+        <w:rPr>
+          <w:b/>
+          <w:bCs/>
+        </w:rPr>
+        <w:t>Database Type</w:t>
+      </w:r>
+      <w:r>
+        <w:t xml:space="preserve">: Firebase will be used as the data storage for </w:t>
+      </w:r>
+      <w:proofErr w:type="spellStart"/>
+      <w:r>
+        <w:t>EasyChef</w:t>
+      </w:r>
+      <w:proofErr w:type="spellEnd"/>
+      <w:r>
+        <w:t>. Firebase offers a NoSQL database that is well-suited for storing hierarchical data like recipes, ingredients, and user information, as well as providing real-time synchronisation capabilities.</w:t>
+      </w:r>
+    </w:p>
+    <w:p>
+      <w:pPr>
+        <w:pStyle w:val="ListParagraph"/>
+        <w:numPr>
+          <w:ilvl w:val="0"/>
+          <w:numId w:val="3"/>
+        </w:numPr>
+      </w:pPr>
+      <w:r>
+        <w:rPr>
+          <w:b/>
+          <w:bCs/>
+        </w:rPr>
+        <w:t>Data Categories</w:t>
+      </w:r>
+      <w:r>
+        <w:t>:</w:t>
+      </w:r>
+    </w:p>
+    <w:p>
+      <w:pPr>
+        <w:pStyle w:val="ListParagraph"/>
+        <w:numPr>
+          <w:ilvl w:val="1"/>
+          <w:numId w:val="3"/>
+        </w:numPr>
+      </w:pPr>
+      <w:r>
+        <w:rPr>
+          <w:b/>
+          <w:bCs/>
+        </w:rPr>
+        <w:t>User Data</w:t>
+      </w:r>
+      <w:r>
+        <w:t>: User profiles, including login information and preferences, will be securely stored in Firebase using its integrated authentication service.</w:t>
+      </w:r>
+    </w:p>
+    <w:p>
+      <w:pPr>
+        <w:pStyle w:val="ListParagraph"/>
+        <w:numPr>
+          <w:ilvl w:val="1"/>
+          <w:numId w:val="3"/>
+        </w:numPr>
+      </w:pPr>
+      <w:r>
+        <w:rPr>
+          <w:b/>
+          <w:bCs/>
+        </w:rPr>
+        <w:t>Ingredients and Recipes</w:t>
+      </w:r>
+      <w:r>
+        <w:t>: All recognised ingredients, manually added items, and recipe details will be stored in Firebase, enabling efficient retrieval and updates.</w:t>
+      </w:r>
+    </w:p>
+    <w:p>
+      <w:pPr>
+        <w:pStyle w:val="ListParagraph"/>
+        <w:numPr>
+          <w:ilvl w:val="1"/>
+          <w:numId w:val="3"/>
+        </w:numPr>
+      </w:pPr>
+      <w:r>
+        <w:rPr>
+          <w:b/>
+          <w:bCs/>
+        </w:rPr>
+        <w:t>Shopping Lists</w:t>
+      </w:r>
+      <w:r>
+        <w:t>: Shopping lists will also be stored in Firebase, allowing for easy management and access across multiple devices.</w:t>
+      </w:r>
+    </w:p>
+    <w:p>
+      <w:pPr>
+        <w:pStyle w:val="ListParagraph"/>
+        <w:numPr>
+          <w:ilvl w:val="0"/>
+          <w:numId w:val="3"/>
+        </w:numPr>
+      </w:pPr>
+      <w:r>
+        <w:rPr>
+          <w:b/>
+          <w:bCs/>
+        </w:rPr>
+        <w:t>Data Synchronisation</w:t>
+      </w:r>
+      <w:r>
+        <w:t>: Firebase’s real-time capabilities will ensure that data is synchronised across devices automatically. This feature allows users to access and update their data seamlessly.</w:t>
+      </w:r>
     </w:p>
     <w:p/>
     <w:p>
       <w:pPr>
-        <w:pStyle w:val="Heading1"/>
-      </w:pPr>
-      <w:bookmarkStart w:id="3" w:name="_Toc182827476"/>
-      <w:r>
-        <w:t>Section 2: System Design</w:t>
-      </w:r>
-      <w:bookmarkEnd w:id="3"/>
-      <w:r>
-        <w:t xml:space="preserve"> </w:t>
-      </w:r>
-    </w:p>
-    <w:p>
-      <w:pPr>
-        <w:pStyle w:val="Heading2"/>
-      </w:pPr>
-      <w:bookmarkStart w:id="4" w:name="_Toc182827477"/>
-      <w:r>
-        <w:t>2.1 High-Level System Overview</w:t>
-      </w:r>
-      <w:bookmarkEnd w:id="4"/>
-      <w:r>
-        <w:t xml:space="preserve"> </w:t>
-      </w:r>
-    </w:p>
-    <w:p>
-      <w:pPr>
-        <w:pStyle w:val="Heading2"/>
-      </w:pPr>
-      <w:bookmarkStart w:id="5" w:name="_Toc182827478"/>
-      <w:r>
-        <w:t>2.2 Use Case Overview</w:t>
-      </w:r>
-      <w:bookmarkEnd w:id="5"/>
+        <w:pStyle w:val="ListParagraph"/>
+        <w:numPr>
+          <w:ilvl w:val="0"/>
+          <w:numId w:val="3"/>
+        </w:numPr>
+      </w:pPr>
+      <w:r>
+        <w:rPr>
+          <w:b/>
+          <w:bCs/>
+        </w:rPr>
+        <w:lastRenderedPageBreak/>
+        <w:t>Data Security</w:t>
+      </w:r>
+      <w:r>
+        <w:t>:</w:t>
+      </w:r>
+    </w:p>
+    <w:p>
+      <w:pPr>
+        <w:pStyle w:val="ListParagraph"/>
+        <w:numPr>
+          <w:ilvl w:val="1"/>
+          <w:numId w:val="3"/>
+        </w:numPr>
+      </w:pPr>
+      <w:r>
+        <w:rPr>
+          <w:b/>
+          <w:bCs/>
+        </w:rPr>
+        <w:t>User Authentication</w:t>
+      </w:r>
+      <w:r>
+        <w:t>: Firebase Authentication will be used to ensure only authorised users can access their personal information.</w:t>
+      </w:r>
+    </w:p>
+    <w:p>
+      <w:pPr>
+        <w:pStyle w:val="ListParagraph"/>
+        <w:numPr>
+          <w:ilvl w:val="1"/>
+          <w:numId w:val="3"/>
+        </w:numPr>
+      </w:pPr>
+      <w:r>
+        <w:rPr>
+          <w:b/>
+          <w:bCs/>
+        </w:rPr>
+        <w:t>Image Deletion</w:t>
+      </w:r>
+      <w:r>
+        <w:t>: To ensure privacy, all images used for ingredient identification will be permanently deleted after processing. This helps prevent unnecessary storage of user data and adheres to privacy best practices.</w:t>
+      </w:r>
+    </w:p>
+    <w:p/>
+    <w:p>
+      <w:pPr>
+        <w:pStyle w:val="ListParagraph"/>
+      </w:pPr>
     </w:p>
     <w:p/>
     <w:p/>
     <w:p/>
+    <w:p/>
+    <w:p/>
     <w:p>
       <w:pPr>
         <w:pStyle w:val="Heading1"/>
       </w:pPr>
-      <w:bookmarkStart w:id="6" w:name="_Toc182827479"/>
+      <w:bookmarkStart w:id="5" w:name="_Toc182827479"/>
       <w:r>
         <w:t>Section 3: Technologies Used</w:t>
       </w:r>
+      <w:bookmarkEnd w:id="5"/>
+      <w:r>
+        <w:t xml:space="preserve"> </w:t>
+      </w:r>
+    </w:p>
+    <w:p>
+      <w:pPr>
+        <w:pStyle w:val="Heading2"/>
+      </w:pPr>
+      <w:bookmarkStart w:id="6" w:name="_Toc182827480"/>
+      <w:r>
+        <w:t>3.1 Android Studio</w:t>
+      </w:r>
       <w:bookmarkEnd w:id="6"/>
       <w:r>
         <w:t xml:space="preserve"> </w:t>
@@ -3348,9 +3964,9 @@
       <w:pPr>
         <w:pStyle w:val="Heading2"/>
       </w:pPr>
-      <w:bookmarkStart w:id="7" w:name="_Toc182827480"/>
-      <w:r>
-        <w:t>3.1 Android Studio</w:t>
+      <w:bookmarkStart w:id="7" w:name="_Toc182827481"/>
+      <w:r>
+        <w:t>3.2 Kotlin</w:t>
       </w:r>
       <w:bookmarkEnd w:id="7"/>
       <w:r>
@@ -3361,9 +3977,17 @@
       <w:pPr>
         <w:pStyle w:val="Heading2"/>
       </w:pPr>
-      <w:bookmarkStart w:id="8" w:name="_Toc182827481"/>
-      <w:r>
-        <w:t>3.2 Kotlin</w:t>
+      <w:bookmarkStart w:id="8" w:name="_Toc182827482"/>
+      <w:r>
+        <w:t xml:space="preserve">3.3 </w:t>
+      </w:r>
+      <w:proofErr w:type="spellStart"/>
+      <w:r>
+        <w:t>MobileNet</w:t>
+      </w:r>
+      <w:proofErr w:type="spellEnd"/>
+      <w:r>
+        <w:t xml:space="preserve"> with TensorFlow Lite</w:t>
       </w:r>
       <w:bookmarkEnd w:id="8"/>
       <w:r>
@@ -3374,17 +3998,17 @@
       <w:pPr>
         <w:pStyle w:val="Heading2"/>
       </w:pPr>
-      <w:bookmarkStart w:id="9" w:name="_Toc182827482"/>
-      <w:r>
-        <w:t xml:space="preserve">3.3 </w:t>
+      <w:bookmarkStart w:id="9" w:name="_Toc182827483"/>
+      <w:r>
+        <w:t xml:space="preserve">3.4 </w:t>
       </w:r>
       <w:proofErr w:type="spellStart"/>
       <w:r>
-        <w:t>MobileNet</w:t>
+        <w:t>Spoonacular</w:t>
       </w:r>
       <w:proofErr w:type="spellEnd"/>
       <w:r>
-        <w:t xml:space="preserve"> with TensorFlow Lite</w:t>
+        <w:t xml:space="preserve"> API / Open Food Facts</w:t>
       </w:r>
       <w:bookmarkEnd w:id="9"/>
       <w:r>
@@ -3395,32 +4019,11 @@
       <w:pPr>
         <w:pStyle w:val="Heading2"/>
       </w:pPr>
-      <w:bookmarkStart w:id="10" w:name="_Toc182827483"/>
-      <w:r>
-        <w:t xml:space="preserve">3.4 </w:t>
-      </w:r>
-      <w:proofErr w:type="spellStart"/>
-      <w:r>
-        <w:t>Spoonacular</w:t>
-      </w:r>
-      <w:proofErr w:type="spellEnd"/>
-      <w:r>
-        <w:t xml:space="preserve"> API / Open Food Facts</w:t>
+      <w:bookmarkStart w:id="10" w:name="_Toc182827484"/>
+      <w:r>
+        <w:t>3.5 Firebase</w:t>
       </w:r>
       <w:bookmarkEnd w:id="10"/>
-      <w:r>
-        <w:t xml:space="preserve"> </w:t>
-      </w:r>
-    </w:p>
-    <w:p>
-      <w:pPr>
-        <w:pStyle w:val="Heading2"/>
-      </w:pPr>
-      <w:bookmarkStart w:id="11" w:name="_Toc182827484"/>
-      <w:r>
-        <w:t>3.5 Firebase</w:t>
-      </w:r>
-      <w:bookmarkEnd w:id="11"/>
     </w:p>
     <w:p>
       <w:pPr>
@@ -3429,7 +4032,7 @@
           <w:lang w:val="it-IT"/>
         </w:rPr>
       </w:pPr>
-      <w:bookmarkStart w:id="12" w:name="_Toc182827485"/>
+      <w:bookmarkStart w:id="11" w:name="_Toc182827485"/>
       <w:r>
         <w:rPr>
           <w:lang w:val="it-IT"/>
@@ -3478,7 +4081,7 @@
         </w:rPr>
         <w:t xml:space="preserve"> Scanning, AI Chatbot)</w:t>
       </w:r>
-      <w:bookmarkEnd w:id="12"/>
+      <w:bookmarkEnd w:id="11"/>
     </w:p>
     <w:p>
       <w:pPr>
@@ -3491,11 +4094,24 @@
       <w:pPr>
         <w:pStyle w:val="Heading1"/>
       </w:pPr>
-      <w:bookmarkStart w:id="13" w:name="_Toc182827486"/>
+      <w:bookmarkStart w:id="12" w:name="_Toc182827486"/>
       <w:r>
         <w:lastRenderedPageBreak/>
         <w:t>Section 4: System Architecture</w:t>
       </w:r>
+      <w:bookmarkEnd w:id="12"/>
+      <w:r>
+        <w:t xml:space="preserve"> </w:t>
+      </w:r>
+    </w:p>
+    <w:p>
+      <w:pPr>
+        <w:pStyle w:val="Heading2"/>
+      </w:pPr>
+      <w:bookmarkStart w:id="13" w:name="_Toc182827487"/>
+      <w:r>
+        <w:t>4.1 Overview of System Architecture</w:t>
+      </w:r>
       <w:bookmarkEnd w:id="13"/>
       <w:r>
         <w:t xml:space="preserve"> </w:t>
@@ -3505,9 +4121,9 @@
       <w:pPr>
         <w:pStyle w:val="Heading2"/>
       </w:pPr>
-      <w:bookmarkStart w:id="14" w:name="_Toc182827487"/>
-      <w:r>
-        <w:t>4.1 Overview of System Architecture</w:t>
+      <w:bookmarkStart w:id="14" w:name="_Toc182827488"/>
+      <w:r>
+        <w:t>4.2 Component Architecture</w:t>
       </w:r>
       <w:bookmarkEnd w:id="14"/>
       <w:r>
@@ -3518,9 +4134,9 @@
       <w:pPr>
         <w:pStyle w:val="Heading2"/>
       </w:pPr>
-      <w:bookmarkStart w:id="15" w:name="_Toc182827488"/>
-      <w:r>
-        <w:t>4.2 Component Architecture</w:t>
+      <w:bookmarkStart w:id="15" w:name="_Toc182827489"/>
+      <w:r>
+        <w:t>4.3 Data Architecture</w:t>
       </w:r>
       <w:bookmarkEnd w:id="15"/>
       <w:r>
@@ -3531,48 +4147,119 @@
       <w:pPr>
         <w:pStyle w:val="Heading2"/>
       </w:pPr>
-      <w:bookmarkStart w:id="16" w:name="_Toc182827489"/>
-      <w:r>
-        <w:t>4.3 Data Architecture</w:t>
+      <w:bookmarkStart w:id="16" w:name="_Toc182827490"/>
+      <w:r>
+        <w:t>4.4 Integration with External Services</w:t>
       </w:r>
       <w:bookmarkEnd w:id="16"/>
+    </w:p>
+    <w:p/>
+    <w:p>
+      <w:pPr>
+        <w:pStyle w:val="Heading1"/>
+      </w:pPr>
+      <w:bookmarkStart w:id="17" w:name="_Toc182827491"/>
+      <w:r>
+        <w:t>Section 5: Detailed Use Cases</w:t>
+      </w:r>
+      <w:bookmarkEnd w:id="17"/>
       <w:r>
         <w:t xml:space="preserve"> </w:t>
       </w:r>
     </w:p>
     <w:p>
       <w:pPr>
+        <w:pStyle w:val="Heading1"/>
+      </w:pPr>
+      <w:bookmarkStart w:id="18" w:name="_Toc182827492"/>
+      <w:r>
+        <w:t>Section 6: Critical Algorithms</w:t>
+      </w:r>
+      <w:bookmarkEnd w:id="18"/>
+      <w:r>
+        <w:t xml:space="preserve"> </w:t>
+      </w:r>
+    </w:p>
+    <w:p>
+      <w:pPr>
         <w:pStyle w:val="Heading2"/>
       </w:pPr>
-      <w:bookmarkStart w:id="17" w:name="_Toc182827490"/>
-      <w:r>
-        <w:t>4.4 Integration with External Services</w:t>
-      </w:r>
-      <w:bookmarkEnd w:id="17"/>
+      <w:bookmarkStart w:id="19" w:name="_Toc182827493"/>
+      <w:r>
+        <w:t>6.1 AI-Based Ingredient Identification</w:t>
+      </w:r>
+      <w:bookmarkEnd w:id="19"/>
+    </w:p>
+    <w:p>
+      <w:pPr>
+        <w:pStyle w:val="Heading2"/>
+      </w:pPr>
+      <w:bookmarkStart w:id="20" w:name="_Toc182827494"/>
+      <w:r>
+        <w:t>6.2 Recipe Recommendation (Collaborative Filtering, Reinforcement Learning)</w:t>
+      </w:r>
+      <w:bookmarkEnd w:id="20"/>
     </w:p>
     <w:p/>
     <w:p>
       <w:pPr>
         <w:pStyle w:val="Heading1"/>
       </w:pPr>
-      <w:bookmarkStart w:id="18" w:name="_Toc182827491"/>
-      <w:r>
-        <w:t>Section 5: Detailed Use Cases</w:t>
-      </w:r>
-      <w:bookmarkEnd w:id="18"/>
+      <w:bookmarkStart w:id="21" w:name="_Toc182827495"/>
+      <w:r>
+        <w:t>Section 7: Sequence Diagrams</w:t>
+      </w:r>
+      <w:bookmarkEnd w:id="21"/>
       <w:r>
         <w:t xml:space="preserve"> </w:t>
       </w:r>
     </w:p>
     <w:p>
       <w:pPr>
+        <w:pStyle w:val="Heading2"/>
+      </w:pPr>
+      <w:bookmarkStart w:id="22" w:name="_Toc182827496"/>
+      <w:r>
+        <w:t>7.1 Ingredient Identification Process</w:t>
+      </w:r>
+      <w:bookmarkEnd w:id="22"/>
+      <w:r>
+        <w:t xml:space="preserve"> </w:t>
+      </w:r>
+    </w:p>
+    <w:p>
+      <w:pPr>
+        <w:pStyle w:val="Heading2"/>
+      </w:pPr>
+      <w:bookmarkStart w:id="23" w:name="_Toc182827497"/>
+      <w:r>
+        <w:t>7.2 Recipe Recommendation Interaction</w:t>
+      </w:r>
+      <w:bookmarkEnd w:id="23"/>
+      <w:r>
+        <w:t xml:space="preserve"> </w:t>
+      </w:r>
+    </w:p>
+    <w:p>
+      <w:pPr>
+        <w:pStyle w:val="Heading2"/>
+      </w:pPr>
+      <w:bookmarkStart w:id="24" w:name="_Toc182827498"/>
+      <w:r>
+        <w:t>7.3 Barcode Scanning</w:t>
+      </w:r>
+      <w:bookmarkEnd w:id="24"/>
+    </w:p>
+    <w:p/>
+    <w:p>
+      <w:pPr>
         <w:pStyle w:val="Heading1"/>
       </w:pPr>
-      <w:bookmarkStart w:id="19" w:name="_Toc182827492"/>
-      <w:r>
-        <w:t>Section 6: Critical Algorithms</w:t>
-      </w:r>
-      <w:bookmarkEnd w:id="19"/>
+      <w:bookmarkStart w:id="25" w:name="_Toc182827499"/>
+      <w:r>
+        <w:t>Section 8: Class Diagrams</w:t>
+      </w:r>
+      <w:bookmarkEnd w:id="25"/>
       <w:r>
         <w:t xml:space="preserve"> </w:t>
       </w:r>
@@ -3581,106 +4268,35 @@
       <w:pPr>
         <w:pStyle w:val="Heading2"/>
       </w:pPr>
-      <w:bookmarkStart w:id="20" w:name="_Toc182827493"/>
-      <w:r>
-        <w:t>6.1 AI-Based Ingredient Identification</w:t>
-      </w:r>
-      <w:bookmarkEnd w:id="20"/>
-    </w:p>
-    <w:p>
-      <w:pPr>
-        <w:pStyle w:val="Heading2"/>
-      </w:pPr>
-      <w:bookmarkStart w:id="21" w:name="_Toc182827494"/>
-      <w:r>
-        <w:t>6.2 Recipe Recommendation (Collaborative Filtering, Reinforcement Learning)</w:t>
-      </w:r>
-      <w:bookmarkEnd w:id="21"/>
+      <w:bookmarkStart w:id="26" w:name="_Toc182827500"/>
+      <w:r>
+        <w:t>8.1 Major Components (User, Recipe, Ingredient, etc.)</w:t>
+      </w:r>
+      <w:bookmarkEnd w:id="26"/>
     </w:p>
     <w:p/>
     <w:p>
       <w:pPr>
         <w:pStyle w:val="Heading1"/>
       </w:pPr>
-      <w:bookmarkStart w:id="22" w:name="_Toc182827495"/>
-      <w:r>
-        <w:t>Section 7: Sequence Diagrams</w:t>
-      </w:r>
-      <w:bookmarkEnd w:id="22"/>
-      <w:r>
-        <w:t xml:space="preserve"> </w:t>
-      </w:r>
-    </w:p>
-    <w:p>
-      <w:pPr>
-        <w:pStyle w:val="Heading2"/>
-      </w:pPr>
-      <w:bookmarkStart w:id="23" w:name="_Toc182827496"/>
-      <w:r>
-        <w:t>7.1 Ingredient Identification Process</w:t>
-      </w:r>
-      <w:bookmarkEnd w:id="23"/>
-      <w:r>
-        <w:t xml:space="preserve"> </w:t>
-      </w:r>
-    </w:p>
-    <w:p>
-      <w:pPr>
-        <w:pStyle w:val="Heading2"/>
-      </w:pPr>
-      <w:bookmarkStart w:id="24" w:name="_Toc182827497"/>
-      <w:r>
-        <w:t>7.2 Recipe Recommendation Interaction</w:t>
-      </w:r>
-      <w:bookmarkEnd w:id="24"/>
-      <w:r>
-        <w:t xml:space="preserve"> </w:t>
-      </w:r>
-    </w:p>
-    <w:p>
-      <w:pPr>
-        <w:pStyle w:val="Heading2"/>
-      </w:pPr>
-      <w:bookmarkStart w:id="25" w:name="_Toc182827498"/>
-      <w:r>
-        <w:t>7.3 Barcode Scanning</w:t>
-      </w:r>
-      <w:bookmarkEnd w:id="25"/>
-    </w:p>
-    <w:p/>
-    <w:p>
-      <w:pPr>
-        <w:pStyle w:val="Heading1"/>
-      </w:pPr>
-      <w:bookmarkStart w:id="26" w:name="_Toc182827499"/>
-      <w:r>
-        <w:t>Section 8: Class Diagrams</w:t>
-      </w:r>
-      <w:bookmarkEnd w:id="26"/>
-      <w:r>
-        <w:t xml:space="preserve"> </w:t>
-      </w:r>
-    </w:p>
-    <w:p>
-      <w:pPr>
-        <w:pStyle w:val="Heading2"/>
-      </w:pPr>
-      <w:bookmarkStart w:id="27" w:name="_Toc182827500"/>
-      <w:r>
-        <w:t>8.1 Major Components (User, Recipe, Ingredient, etc.)</w:t>
-      </w:r>
-      <w:bookmarkEnd w:id="27"/>
-    </w:p>
-    <w:p/>
-    <w:p>
-      <w:pPr>
-        <w:pStyle w:val="Heading1"/>
-      </w:pPr>
-      <w:bookmarkStart w:id="28" w:name="_Toc182827501"/>
+      <w:bookmarkStart w:id="27" w:name="_Toc182827501"/>
       <w:r>
         <w:lastRenderedPageBreak/>
         <w:t>Section 9: Database Design</w:t>
       </w:r>
+      <w:bookmarkEnd w:id="27"/>
+      <w:r>
+        <w:t xml:space="preserve"> </w:t>
+      </w:r>
+    </w:p>
+    <w:p>
+      <w:pPr>
+        <w:pStyle w:val="Heading2"/>
+      </w:pPr>
+      <w:bookmarkStart w:id="28" w:name="_Toc182827502"/>
+      <w:r>
+        <w:t>9.1 Entity-Relationship Diagram</w:t>
+      </w:r>
       <w:bookmarkEnd w:id="28"/>
       <w:r>
         <w:t xml:space="preserve"> </w:t>
@@ -3690,24 +4306,11 @@
       <w:pPr>
         <w:pStyle w:val="Heading2"/>
       </w:pPr>
-      <w:bookmarkStart w:id="29" w:name="_Toc182827502"/>
-      <w:r>
-        <w:t>9.1 Entity-Relationship Diagram</w:t>
+      <w:bookmarkStart w:id="29" w:name="_Toc182827503"/>
+      <w:r>
+        <w:t>9.2 Data Flow</w:t>
       </w:r>
       <w:bookmarkEnd w:id="29"/>
-      <w:r>
-        <w:t xml:space="preserve"> </w:t>
-      </w:r>
-    </w:p>
-    <w:p>
-      <w:pPr>
-        <w:pStyle w:val="Heading2"/>
-      </w:pPr>
-      <w:bookmarkStart w:id="30" w:name="_Toc182827503"/>
-      <w:r>
-        <w:t>9.2 Data Flow</w:t>
-      </w:r>
-      <w:bookmarkEnd w:id="30"/>
     </w:p>
     <w:p/>
     <w:p/>
@@ -3715,10 +4318,23 @@
       <w:pPr>
         <w:pStyle w:val="Heading1"/>
       </w:pPr>
-      <w:bookmarkStart w:id="31" w:name="_Toc182827504"/>
+      <w:bookmarkStart w:id="30" w:name="_Toc182827504"/>
       <w:r>
         <w:t>Section 10: UI/UX Design</w:t>
       </w:r>
+      <w:bookmarkEnd w:id="30"/>
+      <w:r>
+        <w:t xml:space="preserve"> </w:t>
+      </w:r>
+    </w:p>
+    <w:p>
+      <w:pPr>
+        <w:pStyle w:val="Heading2"/>
+      </w:pPr>
+      <w:bookmarkStart w:id="31" w:name="_Toc182827505"/>
+      <w:r>
+        <w:t>10.1 Wireframes and Screens</w:t>
+      </w:r>
       <w:bookmarkEnd w:id="31"/>
       <w:r>
         <w:t xml:space="preserve"> </w:t>
@@ -3728,9 +4344,9 @@
       <w:pPr>
         <w:pStyle w:val="Heading2"/>
       </w:pPr>
-      <w:bookmarkStart w:id="32" w:name="_Toc182827505"/>
-      <w:r>
-        <w:t>10.1 Wireframes and Screens</w:t>
+      <w:bookmarkStart w:id="32" w:name="_Toc182827506"/>
+      <w:r>
+        <w:t>10.2 Login and Registration Interfaces</w:t>
       </w:r>
       <w:bookmarkEnd w:id="32"/>
       <w:r>
@@ -3741,9 +4357,9 @@
       <w:pPr>
         <w:pStyle w:val="Heading2"/>
       </w:pPr>
-      <w:bookmarkStart w:id="33" w:name="_Toc182827506"/>
-      <w:r>
-        <w:t>10.2 Login and Registration Interfaces</w:t>
+      <w:bookmarkStart w:id="33" w:name="_Toc182827507"/>
+      <w:r>
+        <w:t>10.3 Ingredient and Recipe Interaction Screens</w:t>
       </w:r>
       <w:bookmarkEnd w:id="33"/>
       <w:r>
@@ -3754,11 +4370,22 @@
       <w:pPr>
         <w:pStyle w:val="Heading2"/>
       </w:pPr>
-      <w:bookmarkStart w:id="34" w:name="_Toc182827507"/>
-      <w:r>
-        <w:t>10.3 Ingredient and Recipe Interaction Screens</w:t>
+      <w:bookmarkStart w:id="34" w:name="_Toc182827508"/>
+      <w:r>
+        <w:t>10.4 Shopping List Management Screens</w:t>
       </w:r>
       <w:bookmarkEnd w:id="34"/>
+    </w:p>
+    <w:p/>
+    <w:p>
+      <w:pPr>
+        <w:pStyle w:val="Heading1"/>
+      </w:pPr>
+      <w:bookmarkStart w:id="35" w:name="_Toc182827509"/>
+      <w:r>
+        <w:t>Section 11: Security Considerations</w:t>
+      </w:r>
+      <w:bookmarkEnd w:id="35"/>
       <w:r>
         <w:t xml:space="preserve"> </w:t>
       </w:r>
@@ -3767,22 +4394,35 @@
       <w:pPr>
         <w:pStyle w:val="Heading2"/>
       </w:pPr>
-      <w:bookmarkStart w:id="35" w:name="_Toc182827508"/>
-      <w:r>
-        <w:t>10.4 Shopping List Management Screens</w:t>
-      </w:r>
-      <w:bookmarkEnd w:id="35"/>
+      <w:bookmarkStart w:id="36" w:name="_Toc182827510"/>
+      <w:r>
+        <w:t>11.1 User Data Handling (GDPR compliance)</w:t>
+      </w:r>
+      <w:bookmarkEnd w:id="36"/>
+      <w:r>
+        <w:t xml:space="preserve"> </w:t>
+      </w:r>
+    </w:p>
+    <w:p>
+      <w:pPr>
+        <w:pStyle w:val="Heading2"/>
+      </w:pPr>
+      <w:bookmarkStart w:id="37" w:name="_Toc182827511"/>
+      <w:r>
+        <w:t>11.2 Authentication and Authorization</w:t>
+      </w:r>
+      <w:bookmarkEnd w:id="37"/>
     </w:p>
     <w:p/>
     <w:p>
       <w:pPr>
         <w:pStyle w:val="Heading1"/>
       </w:pPr>
-      <w:bookmarkStart w:id="36" w:name="_Toc182827509"/>
-      <w:r>
-        <w:t>Section 11: Security Considerations</w:t>
-      </w:r>
-      <w:bookmarkEnd w:id="36"/>
+      <w:bookmarkStart w:id="38" w:name="_Toc182827512"/>
+      <w:r>
+        <w:t>Section 12: Development Methodology</w:t>
+      </w:r>
+      <w:bookmarkEnd w:id="38"/>
       <w:r>
         <w:t xml:space="preserve"> </w:t>
       </w:r>
@@ -3791,11 +4431,22 @@
       <w:pPr>
         <w:pStyle w:val="Heading2"/>
       </w:pPr>
-      <w:bookmarkStart w:id="37" w:name="_Toc182827510"/>
-      <w:r>
-        <w:t>11.1 User Data Handling (GDPR compliance)</w:t>
-      </w:r>
-      <w:bookmarkEnd w:id="37"/>
+      <w:bookmarkStart w:id="39" w:name="_Toc182827513"/>
+      <w:r>
+        <w:t>12.1 Agile Approach and Iterations</w:t>
+      </w:r>
+      <w:bookmarkEnd w:id="39"/>
+    </w:p>
+    <w:p/>
+    <w:p>
+      <w:pPr>
+        <w:pStyle w:val="Heading1"/>
+      </w:pPr>
+      <w:bookmarkStart w:id="40" w:name="_Toc182827514"/>
+      <w:r>
+        <w:t>Section 13: Conclusion</w:t>
+      </w:r>
+      <w:bookmarkEnd w:id="40"/>
       <w:r>
         <w:t xml:space="preserve"> </w:t>
       </w:r>
@@ -3804,22 +4455,11 @@
       <w:pPr>
         <w:pStyle w:val="Heading2"/>
       </w:pPr>
-      <w:bookmarkStart w:id="38" w:name="_Toc182827511"/>
-      <w:r>
-        <w:t>11.2 Authentication and Authorization</w:t>
-      </w:r>
-      <w:bookmarkEnd w:id="38"/>
-    </w:p>
-    <w:p/>
-    <w:p>
-      <w:pPr>
-        <w:pStyle w:val="Heading1"/>
-      </w:pPr>
-      <w:bookmarkStart w:id="39" w:name="_Toc182827512"/>
-      <w:r>
-        <w:t>Section 12: Development Methodology</w:t>
-      </w:r>
-      <w:bookmarkEnd w:id="39"/>
+      <w:bookmarkStart w:id="41" w:name="_Toc182827515"/>
+      <w:r>
+        <w:t>13.1 Summary of the App Design</w:t>
+      </w:r>
+      <w:bookmarkEnd w:id="41"/>
       <w:r>
         <w:t xml:space="preserve"> </w:t>
       </w:r>
@@ -3828,48 +4468,11 @@
       <w:pPr>
         <w:pStyle w:val="Heading2"/>
       </w:pPr>
-      <w:bookmarkStart w:id="40" w:name="_Toc182827513"/>
-      <w:r>
-        <w:t>12.1 Agile Approach and Iterations</w:t>
-      </w:r>
-      <w:bookmarkEnd w:id="40"/>
-    </w:p>
-    <w:p/>
-    <w:p>
-      <w:pPr>
-        <w:pStyle w:val="Heading1"/>
-      </w:pPr>
-      <w:bookmarkStart w:id="41" w:name="_Toc182827514"/>
-      <w:r>
-        <w:t>Section 13: Conclusion</w:t>
-      </w:r>
-      <w:bookmarkEnd w:id="41"/>
-      <w:r>
-        <w:t xml:space="preserve"> </w:t>
-      </w:r>
-    </w:p>
-    <w:p>
-      <w:pPr>
-        <w:pStyle w:val="Heading2"/>
-      </w:pPr>
-      <w:bookmarkStart w:id="42" w:name="_Toc182827515"/>
-      <w:r>
-        <w:t>13.1 Summary of the App Design</w:t>
+      <w:bookmarkStart w:id="42" w:name="_Toc182827516"/>
+      <w:r>
+        <w:t>13.2 Next Steps in Development</w:t>
       </w:r>
       <w:bookmarkEnd w:id="42"/>
-      <w:r>
-        <w:t xml:space="preserve"> </w:t>
-      </w:r>
-    </w:p>
-    <w:p>
-      <w:pPr>
-        <w:pStyle w:val="Heading2"/>
-      </w:pPr>
-      <w:bookmarkStart w:id="43" w:name="_Toc182827516"/>
-      <w:r>
-        <w:t>13.2 Next Steps in Development</w:t>
-      </w:r>
-      <w:bookmarkEnd w:id="43"/>
     </w:p>
     <w:p/>
     <w:p/>
@@ -3887,6 +4490,417 @@
 <file path=word/numbering.xml><?xml version="1.0" encoding="utf-8"?>
 <w:numbering xmlns:wpc="http://schemas.microsoft.com/office/word/2010/wordprocessingCanvas" xmlns:cx="http://schemas.microsoft.com/office/drawing/2014/chartex" xmlns:cx1="http://schemas.microsoft.com/office/drawing/2015/9/8/chartex" xmlns:cx2="http://schemas.microsoft.com/office/drawing/2015/10/21/chartex" xmlns:cx3="http://schemas.microsoft.com/office/drawing/2016/5/9/chartex" xmlns:cx4="http://schemas.microsoft.com/office/drawing/2016/5/10/chartex" xmlns:cx5="http://schemas.microsoft.com/office/drawing/2016/5/11/chartex" xmlns:cx6="http://schemas.microsoft.com/office/drawing/2016/5/12/chartex" xmlns:cx7="http://schemas.microsoft.com/office/drawing/2016/5/13/chartex" xmlns:cx8="http://schemas.microsoft.com/office/drawing/2016/5/14/chartex" xmlns:mc="http://schemas.openxmlformats.org/markup-compatibility/2006" xmlns:aink="http://schemas.microsoft.com/office/drawing/2016/ink" xmlns:am3d="http://schemas.microsoft.com/office/drawing/2017/model3d" xmlns:o="urn:schemas-microsoft-com:office:office" xmlns:oel="http://schemas.microsoft.com/office/2019/extlst" xmlns:r="http://schemas.openxmlformats.org/officeDocument/2006/relationships" xmlns:m="http://schemas.openxmlformats.org/officeDocument/2006/math" xmlns:v="urn:schemas-microsoft-com:vml" xmlns:wp14="http://schemas.microsoft.com/office/word/2010/wordprocessingDrawing" xmlns:wp="http://schemas.openxmlformats.org/drawingml/2006/wordprocessingDrawing" xmlns:w10="urn:schemas-microsoft-com:office:word" xmlns:w="http://schemas.openxmlformats.org/wordprocessingml/2006/main" xmlns:w14="http://schemas.microsoft.com/office/word/2010/wordml" xmlns:w15="http://schemas.microsoft.com/office/word/2012/wordml" xmlns:w16cex="http://schemas.microsoft.com/office/word/2018/wordml/cex" xmlns:w16cid="http://schemas.microsoft.com/office/word/2016/wordml/cid" xmlns:w16="http://schemas.microsoft.com/office/word/2018/wordml" xmlns:w16du="http://schemas.microsoft.com/office/word/2023/wordml/word16du" xmlns:w16sdtdh="http://schemas.microsoft.com/office/word/2020/wordml/sdtdatahash" xmlns:w16se="http://schemas.microsoft.com/office/word/2015/wordml/symex" xmlns:wpg="http://schemas.microsoft.com/office/word/2010/wordprocessingGroup" xmlns:wpi="http://schemas.microsoft.com/office/word/2010/wordprocessingInk" xmlns:wne="http://schemas.microsoft.com/office/word/2006/wordml" xmlns:wps="http://schemas.microsoft.com/office/word/2010/wordprocessingShape" mc:Ignorable="w14 w15 w16se w16cid w16 w16cex w16sdtdh w16du wp14">
   <w:abstractNum w:abstractNumId="0" w15:restartNumberingAfterBreak="0">
+    <w:nsid w:val="16A02DAF"/>
+    <w:multiLevelType w:val="multilevel"/>
+    <w:tmpl w:val="7F5211EA"/>
+    <w:lvl w:ilvl="0">
+      <w:start w:val="1"/>
+      <w:numFmt w:val="bullet"/>
+      <w:lvlText w:val=""/>
+      <w:lvlJc w:val="left"/>
+      <w:pPr>
+        <w:tabs>
+          <w:tab w:val="num" w:pos="1080"/>
+        </w:tabs>
+        <w:ind w:left="1080" w:hanging="360"/>
+      </w:pPr>
+      <w:rPr>
+        <w:rFonts w:ascii="Symbol" w:hAnsi="Symbol" w:hint="default"/>
+        <w:sz w:val="20"/>
+      </w:rPr>
+    </w:lvl>
+    <w:lvl w:ilvl="1" w:tentative="1">
+      <w:start w:val="1"/>
+      <w:numFmt w:val="bullet"/>
+      <w:lvlText w:val="o"/>
+      <w:lvlJc w:val="left"/>
+      <w:pPr>
+        <w:tabs>
+          <w:tab w:val="num" w:pos="1800"/>
+        </w:tabs>
+        <w:ind w:left="1800" w:hanging="360"/>
+      </w:pPr>
+      <w:rPr>
+        <w:rFonts w:ascii="Courier New" w:hAnsi="Courier New" w:hint="default"/>
+        <w:sz w:val="20"/>
+      </w:rPr>
+    </w:lvl>
+    <w:lvl w:ilvl="2" w:tentative="1">
+      <w:start w:val="1"/>
+      <w:numFmt w:val="bullet"/>
+      <w:lvlText w:val=""/>
+      <w:lvlJc w:val="left"/>
+      <w:pPr>
+        <w:tabs>
+          <w:tab w:val="num" w:pos="2520"/>
+        </w:tabs>
+        <w:ind w:left="2520" w:hanging="360"/>
+      </w:pPr>
+      <w:rPr>
+        <w:rFonts w:ascii="Wingdings" w:hAnsi="Wingdings" w:hint="default"/>
+        <w:sz w:val="20"/>
+      </w:rPr>
+    </w:lvl>
+    <w:lvl w:ilvl="3" w:tentative="1">
+      <w:start w:val="1"/>
+      <w:numFmt w:val="bullet"/>
+      <w:lvlText w:val=""/>
+      <w:lvlJc w:val="left"/>
+      <w:pPr>
+        <w:tabs>
+          <w:tab w:val="num" w:pos="3240"/>
+        </w:tabs>
+        <w:ind w:left="3240" w:hanging="360"/>
+      </w:pPr>
+      <w:rPr>
+        <w:rFonts w:ascii="Wingdings" w:hAnsi="Wingdings" w:hint="default"/>
+        <w:sz w:val="20"/>
+      </w:rPr>
+    </w:lvl>
+    <w:lvl w:ilvl="4" w:tentative="1">
+      <w:start w:val="1"/>
+      <w:numFmt w:val="bullet"/>
+      <w:lvlText w:val=""/>
+      <w:lvlJc w:val="left"/>
+      <w:pPr>
+        <w:tabs>
+          <w:tab w:val="num" w:pos="3960"/>
+        </w:tabs>
+        <w:ind w:left="3960" w:hanging="360"/>
+      </w:pPr>
+      <w:rPr>
+        <w:rFonts w:ascii="Wingdings" w:hAnsi="Wingdings" w:hint="default"/>
+        <w:sz w:val="20"/>
+      </w:rPr>
+    </w:lvl>
+    <w:lvl w:ilvl="5" w:tentative="1">
+      <w:start w:val="1"/>
+      <w:numFmt w:val="bullet"/>
+      <w:lvlText w:val=""/>
+      <w:lvlJc w:val="left"/>
+      <w:pPr>
+        <w:tabs>
+          <w:tab w:val="num" w:pos="4680"/>
+        </w:tabs>
+        <w:ind w:left="4680" w:hanging="360"/>
+      </w:pPr>
+      <w:rPr>
+        <w:rFonts w:ascii="Wingdings" w:hAnsi="Wingdings" w:hint="default"/>
+        <w:sz w:val="20"/>
+      </w:rPr>
+    </w:lvl>
+    <w:lvl w:ilvl="6" w:tentative="1">
+      <w:start w:val="1"/>
+      <w:numFmt w:val="bullet"/>
+      <w:lvlText w:val=""/>
+      <w:lvlJc w:val="left"/>
+      <w:pPr>
+        <w:tabs>
+          <w:tab w:val="num" w:pos="5400"/>
+        </w:tabs>
+        <w:ind w:left="5400" w:hanging="360"/>
+      </w:pPr>
+      <w:rPr>
+        <w:rFonts w:ascii="Wingdings" w:hAnsi="Wingdings" w:hint="default"/>
+        <w:sz w:val="20"/>
+      </w:rPr>
+    </w:lvl>
+    <w:lvl w:ilvl="7" w:tentative="1">
+      <w:start w:val="1"/>
+      <w:numFmt w:val="bullet"/>
+      <w:lvlText w:val=""/>
+      <w:lvlJc w:val="left"/>
+      <w:pPr>
+        <w:tabs>
+          <w:tab w:val="num" w:pos="6120"/>
+        </w:tabs>
+        <w:ind w:left="6120" w:hanging="360"/>
+      </w:pPr>
+      <w:rPr>
+        <w:rFonts w:ascii="Wingdings" w:hAnsi="Wingdings" w:hint="default"/>
+        <w:sz w:val="20"/>
+      </w:rPr>
+    </w:lvl>
+    <w:lvl w:ilvl="8" w:tentative="1">
+      <w:start w:val="1"/>
+      <w:numFmt w:val="bullet"/>
+      <w:lvlText w:val=""/>
+      <w:lvlJc w:val="left"/>
+      <w:pPr>
+        <w:tabs>
+          <w:tab w:val="num" w:pos="6840"/>
+        </w:tabs>
+        <w:ind w:left="6840" w:hanging="360"/>
+      </w:pPr>
+      <w:rPr>
+        <w:rFonts w:ascii="Wingdings" w:hAnsi="Wingdings" w:hint="default"/>
+        <w:sz w:val="20"/>
+      </w:rPr>
+    </w:lvl>
+  </w:abstractNum>
+  <w:abstractNum w:abstractNumId="1" w15:restartNumberingAfterBreak="0">
+    <w:nsid w:val="21D77991"/>
+    <w:multiLevelType w:val="multilevel"/>
+    <w:tmpl w:val="23B2F0F6"/>
+    <w:lvl w:ilvl="0">
+      <w:start w:val="1"/>
+      <w:numFmt w:val="bullet"/>
+      <w:lvlText w:val=""/>
+      <w:lvlJc w:val="left"/>
+      <w:pPr>
+        <w:tabs>
+          <w:tab w:val="num" w:pos="720"/>
+        </w:tabs>
+        <w:ind w:left="720" w:hanging="360"/>
+      </w:pPr>
+      <w:rPr>
+        <w:rFonts w:ascii="Symbol" w:hAnsi="Symbol" w:hint="default"/>
+        <w:sz w:val="20"/>
+      </w:rPr>
+    </w:lvl>
+    <w:lvl w:ilvl="1">
+      <w:start w:val="1"/>
+      <w:numFmt w:val="bullet"/>
+      <w:lvlText w:val="o"/>
+      <w:lvlJc w:val="left"/>
+      <w:pPr>
+        <w:tabs>
+          <w:tab w:val="num" w:pos="1440"/>
+        </w:tabs>
+        <w:ind w:left="1440" w:hanging="360"/>
+      </w:pPr>
+      <w:rPr>
+        <w:rFonts w:ascii="Courier New" w:hAnsi="Courier New" w:hint="default"/>
+        <w:sz w:val="20"/>
+      </w:rPr>
+    </w:lvl>
+    <w:lvl w:ilvl="2">
+      <w:start w:val="1"/>
+      <w:numFmt w:val="bullet"/>
+      <w:lvlText w:val=""/>
+      <w:lvlJc w:val="left"/>
+      <w:pPr>
+        <w:tabs>
+          <w:tab w:val="num" w:pos="2160"/>
+        </w:tabs>
+        <w:ind w:left="2160" w:hanging="360"/>
+      </w:pPr>
+      <w:rPr>
+        <w:rFonts w:ascii="Wingdings" w:hAnsi="Wingdings" w:hint="default"/>
+        <w:sz w:val="20"/>
+      </w:rPr>
+    </w:lvl>
+    <w:lvl w:ilvl="3" w:tentative="1">
+      <w:start w:val="1"/>
+      <w:numFmt w:val="bullet"/>
+      <w:lvlText w:val=""/>
+      <w:lvlJc w:val="left"/>
+      <w:pPr>
+        <w:tabs>
+          <w:tab w:val="num" w:pos="2880"/>
+        </w:tabs>
+        <w:ind w:left="2880" w:hanging="360"/>
+      </w:pPr>
+      <w:rPr>
+        <w:rFonts w:ascii="Wingdings" w:hAnsi="Wingdings" w:hint="default"/>
+        <w:sz w:val="20"/>
+      </w:rPr>
+    </w:lvl>
+    <w:lvl w:ilvl="4" w:tentative="1">
+      <w:start w:val="1"/>
+      <w:numFmt w:val="bullet"/>
+      <w:lvlText w:val=""/>
+      <w:lvlJc w:val="left"/>
+      <w:pPr>
+        <w:tabs>
+          <w:tab w:val="num" w:pos="3600"/>
+        </w:tabs>
+        <w:ind w:left="3600" w:hanging="360"/>
+      </w:pPr>
+      <w:rPr>
+        <w:rFonts w:ascii="Wingdings" w:hAnsi="Wingdings" w:hint="default"/>
+        <w:sz w:val="20"/>
+      </w:rPr>
+    </w:lvl>
+    <w:lvl w:ilvl="5" w:tentative="1">
+      <w:start w:val="1"/>
+      <w:numFmt w:val="bullet"/>
+      <w:lvlText w:val=""/>
+      <w:lvlJc w:val="left"/>
+      <w:pPr>
+        <w:tabs>
+          <w:tab w:val="num" w:pos="4320"/>
+        </w:tabs>
+        <w:ind w:left="4320" w:hanging="360"/>
+      </w:pPr>
+      <w:rPr>
+        <w:rFonts w:ascii="Wingdings" w:hAnsi="Wingdings" w:hint="default"/>
+        <w:sz w:val="20"/>
+      </w:rPr>
+    </w:lvl>
+    <w:lvl w:ilvl="6" w:tentative="1">
+      <w:start w:val="1"/>
+      <w:numFmt w:val="bullet"/>
+      <w:lvlText w:val=""/>
+      <w:lvlJc w:val="left"/>
+      <w:pPr>
+        <w:tabs>
+          <w:tab w:val="num" w:pos="5040"/>
+        </w:tabs>
+        <w:ind w:left="5040" w:hanging="360"/>
+      </w:pPr>
+      <w:rPr>
+        <w:rFonts w:ascii="Wingdings" w:hAnsi="Wingdings" w:hint="default"/>
+        <w:sz w:val="20"/>
+      </w:rPr>
+    </w:lvl>
+    <w:lvl w:ilvl="7" w:tentative="1">
+      <w:start w:val="1"/>
+      <w:numFmt w:val="bullet"/>
+      <w:lvlText w:val=""/>
+      <w:lvlJc w:val="left"/>
+      <w:pPr>
+        <w:tabs>
+          <w:tab w:val="num" w:pos="5760"/>
+        </w:tabs>
+        <w:ind w:left="5760" w:hanging="360"/>
+      </w:pPr>
+      <w:rPr>
+        <w:rFonts w:ascii="Wingdings" w:hAnsi="Wingdings" w:hint="default"/>
+        <w:sz w:val="20"/>
+      </w:rPr>
+    </w:lvl>
+    <w:lvl w:ilvl="8" w:tentative="1">
+      <w:start w:val="1"/>
+      <w:numFmt w:val="bullet"/>
+      <w:lvlText w:val=""/>
+      <w:lvlJc w:val="left"/>
+      <w:pPr>
+        <w:tabs>
+          <w:tab w:val="num" w:pos="6480"/>
+        </w:tabs>
+        <w:ind w:left="6480" w:hanging="360"/>
+      </w:pPr>
+      <w:rPr>
+        <w:rFonts w:ascii="Wingdings" w:hAnsi="Wingdings" w:hint="default"/>
+        <w:sz w:val="20"/>
+      </w:rPr>
+    </w:lvl>
+  </w:abstractNum>
+  <w:abstractNum w:abstractNumId="2" w15:restartNumberingAfterBreak="0">
+    <w:nsid w:val="5F0F7E16"/>
+    <w:multiLevelType w:val="hybridMultilevel"/>
+    <w:tmpl w:val="3258DD66"/>
+    <w:lvl w:ilvl="0" w:tplc="ADEA94E2">
+      <w:start w:val="2"/>
+      <w:numFmt w:val="bullet"/>
+      <w:lvlText w:val="-"/>
+      <w:lvlJc w:val="left"/>
+      <w:pPr>
+        <w:ind w:left="720" w:hanging="360"/>
+      </w:pPr>
+      <w:rPr>
+        <w:rFonts w:ascii="Aptos" w:eastAsiaTheme="minorHAnsi" w:hAnsi="Aptos" w:cstheme="minorBidi" w:hint="default"/>
+      </w:rPr>
+    </w:lvl>
+    <w:lvl w:ilvl="1" w:tplc="18090003">
+      <w:start w:val="1"/>
+      <w:numFmt w:val="bullet"/>
+      <w:lvlText w:val="o"/>
+      <w:lvlJc w:val="left"/>
+      <w:pPr>
+        <w:ind w:left="1440" w:hanging="360"/>
+      </w:pPr>
+      <w:rPr>
+        <w:rFonts w:ascii="Courier New" w:hAnsi="Courier New" w:cs="Courier New" w:hint="default"/>
+      </w:rPr>
+    </w:lvl>
+    <w:lvl w:ilvl="2" w:tplc="18090005">
+      <w:start w:val="1"/>
+      <w:numFmt w:val="bullet"/>
+      <w:lvlText w:val=""/>
+      <w:lvlJc w:val="left"/>
+      <w:pPr>
+        <w:ind w:left="2160" w:hanging="360"/>
+      </w:pPr>
+      <w:rPr>
+        <w:rFonts w:ascii="Wingdings" w:hAnsi="Wingdings" w:hint="default"/>
+      </w:rPr>
+    </w:lvl>
+    <w:lvl w:ilvl="3" w:tplc="18090001" w:tentative="1">
+      <w:start w:val="1"/>
+      <w:numFmt w:val="bullet"/>
+      <w:lvlText w:val=""/>
+      <w:lvlJc w:val="left"/>
+      <w:pPr>
+        <w:ind w:left="2880" w:hanging="360"/>
+      </w:pPr>
+      <w:rPr>
+        <w:rFonts w:ascii="Symbol" w:hAnsi="Symbol" w:hint="default"/>
+      </w:rPr>
+    </w:lvl>
+    <w:lvl w:ilvl="4" w:tplc="18090003" w:tentative="1">
+      <w:start w:val="1"/>
+      <w:numFmt w:val="bullet"/>
+      <w:lvlText w:val="o"/>
+      <w:lvlJc w:val="left"/>
+      <w:pPr>
+        <w:ind w:left="3600" w:hanging="360"/>
+      </w:pPr>
+      <w:rPr>
+        <w:rFonts w:ascii="Courier New" w:hAnsi="Courier New" w:cs="Courier New" w:hint="default"/>
+      </w:rPr>
+    </w:lvl>
+    <w:lvl w:ilvl="5" w:tplc="18090005" w:tentative="1">
+      <w:start w:val="1"/>
+      <w:numFmt w:val="bullet"/>
+      <w:lvlText w:val=""/>
+      <w:lvlJc w:val="left"/>
+      <w:pPr>
+        <w:ind w:left="4320" w:hanging="360"/>
+      </w:pPr>
+      <w:rPr>
+        <w:rFonts w:ascii="Wingdings" w:hAnsi="Wingdings" w:hint="default"/>
+      </w:rPr>
+    </w:lvl>
+    <w:lvl w:ilvl="6" w:tplc="18090001" w:tentative="1">
+      <w:start w:val="1"/>
+      <w:numFmt w:val="bullet"/>
+      <w:lvlText w:val=""/>
+      <w:lvlJc w:val="left"/>
+      <w:pPr>
+        <w:ind w:left="5040" w:hanging="360"/>
+      </w:pPr>
+      <w:rPr>
+        <w:rFonts w:ascii="Symbol" w:hAnsi="Symbol" w:hint="default"/>
+      </w:rPr>
+    </w:lvl>
+    <w:lvl w:ilvl="7" w:tplc="18090003" w:tentative="1">
+      <w:start w:val="1"/>
+      <w:numFmt w:val="bullet"/>
+      <w:lvlText w:val="o"/>
+      <w:lvlJc w:val="left"/>
+      <w:pPr>
+        <w:ind w:left="5760" w:hanging="360"/>
+      </w:pPr>
+      <w:rPr>
+        <w:rFonts w:ascii="Courier New" w:hAnsi="Courier New" w:cs="Courier New" w:hint="default"/>
+      </w:rPr>
+    </w:lvl>
+    <w:lvl w:ilvl="8" w:tplc="18090005" w:tentative="1">
+      <w:start w:val="1"/>
+      <w:numFmt w:val="bullet"/>
+      <w:lvlText w:val=""/>
+      <w:lvlJc w:val="left"/>
+      <w:pPr>
+        <w:ind w:left="6480" w:hanging="360"/>
+      </w:pPr>
+      <w:rPr>
+        <w:rFonts w:ascii="Wingdings" w:hAnsi="Wingdings" w:hint="default"/>
+      </w:rPr>
+    </w:lvl>
+  </w:abstractNum>
+  <w:abstractNum w:abstractNumId="3" w15:restartNumberingAfterBreak="0">
     <w:nsid w:val="61931480"/>
     <w:multiLevelType w:val="multilevel"/>
     <w:tmpl w:val="4C64EA3E"/>
@@ -3999,7 +5013,7 @@
       </w:rPr>
     </w:lvl>
   </w:abstractNum>
-  <w:abstractNum w:abstractNumId="1" w15:restartNumberingAfterBreak="0">
+  <w:abstractNum w:abstractNumId="4" w15:restartNumberingAfterBreak="0">
     <w:nsid w:val="61E13328"/>
     <w:multiLevelType w:val="multilevel"/>
     <w:tmpl w:val="60B6A848"/>
@@ -4117,9 +5131,18 @@
     </w:lvl>
   </w:abstractNum>
   <w:num w:numId="1" w16cid:durableId="846409812">
+    <w:abstractNumId w:val="4"/>
+  </w:num>
+  <w:num w:numId="2" w16cid:durableId="31156207">
+    <w:abstractNumId w:val="3"/>
+  </w:num>
+  <w:num w:numId="3" w16cid:durableId="325210956">
+    <w:abstractNumId w:val="2"/>
+  </w:num>
+  <w:num w:numId="4" w16cid:durableId="1261067158">
     <w:abstractNumId w:val="1"/>
   </w:num>
-  <w:num w:numId="2" w16cid:durableId="31156207">
+  <w:num w:numId="5" w16cid:durableId="1018972161">
     <w:abstractNumId w:val="0"/>
   </w:num>
 </w:numbering>
@@ -5095,6 +6118,33 @@
       <w:u w:val="single"/>
     </w:rPr>
   </w:style>
+  <w:style w:type="paragraph" w:styleId="NormalWeb">
+    <w:name w:val="Normal (Web)"/>
+    <w:basedOn w:val="Normal"/>
+    <w:uiPriority w:val="99"/>
+    <w:unhideWhenUsed/>
+    <w:rsid w:val="003756FF"/>
+    <w:pPr>
+      <w:spacing w:before="100" w:beforeAutospacing="1" w:after="100" w:afterAutospacing="1" w:line="240" w:lineRule="auto"/>
+    </w:pPr>
+    <w:rPr>
+      <w:rFonts w:ascii="Times New Roman" w:eastAsia="Times New Roman" w:hAnsi="Times New Roman" w:cs="Times New Roman"/>
+      <w:kern w:val="0"/>
+      <w:lang w:eastAsia="en-IE"/>
+      <w14:ligatures w14:val="none"/>
+    </w:rPr>
+  </w:style>
+  <w:style w:type="character" w:styleId="Strong">
+    <w:name w:val="Strong"/>
+    <w:basedOn w:val="DefaultParagraphFont"/>
+    <w:uiPriority w:val="22"/>
+    <w:qFormat/>
+    <w:rsid w:val="007305F4"/>
+    <w:rPr>
+      <w:b/>
+      <w:bCs/>
+    </w:rPr>
+  </w:style>
 </w:styles>
 </file>
 

</xml_diff>

<commit_message>
started working on database
</commit_message>
<xml_diff>
--- a/Project Documents/Design_Document.docx
+++ b/Project Documents/Design_Document.docx
@@ -29,7 +29,7 @@
                     </pic:cNvPicPr>
                   </pic:nvPicPr>
                   <pic:blipFill>
-                    <a:blip r:embed="rId6">
+                    <a:blip r:embed="rId8">
                       <a:extLst>
                         <a:ext uri="{28A0092B-C50C-407E-A947-70E740481C1C}">
                           <a14:useLocalDpi xmlns:a14="http://schemas.microsoft.com/office/drawing/2010/main" val="0"/>
@@ -66,12 +66,14 @@
         <w:pStyle w:val="Title"/>
         <w:jc w:val="center"/>
       </w:pPr>
+      <w:proofErr w:type="spellStart"/>
       <w:r>
         <w:t>Easy</w:t>
       </w:r>
       <w:r>
         <w:t>Chef</w:t>
       </w:r>
+      <w:proofErr w:type="spellEnd"/>
     </w:p>
     <w:p>
       <w:pPr>
@@ -115,6 +117,14 @@
           <w:szCs w:val="32"/>
         </w:rPr>
         <w:t>C00270395</w:t>
+      </w:r>
+    </w:p>
+    <w:p>
+      <w:pPr>
+        <w:jc w:val="center"/>
+      </w:pPr>
+      <w:r>
+        <w:t>14/02/2025</w:t>
       </w:r>
     </w:p>
     <w:sdt>
@@ -171,7 +181,7 @@
           <w:r>
             <w:fldChar w:fldCharType="separate"/>
           </w:r>
-          <w:hyperlink w:anchor="_Toc190364335" w:history="1">
+          <w:hyperlink w:anchor="_Toc190436079" w:history="1">
             <w:r>
               <w:rPr>
                 <w:rStyle w:val="Hyperlink"/>
@@ -198,7 +208,7 @@
                 <w:noProof/>
                 <w:webHidden/>
               </w:rPr>
-              <w:instrText xml:space="preserve"> PAGEREF _Toc190364335 \h </w:instrText>
+              <w:instrText xml:space="preserve"> PAGEREF _Toc190436079 \h </w:instrText>
             </w:r>
             <w:r>
               <w:rPr>
@@ -242,7 +252,7 @@
               <w:lang w:eastAsia="en-IE"/>
             </w:rPr>
           </w:pPr>
-          <w:hyperlink w:anchor="_Toc190364336" w:history="1">
+          <w:hyperlink w:anchor="_Toc190436080" w:history="1">
             <w:r>
               <w:rPr>
                 <w:rStyle w:val="Hyperlink"/>
@@ -284,7 +294,7 @@
                 <w:noProof/>
                 <w:webHidden/>
               </w:rPr>
-              <w:instrText xml:space="preserve"> PAGEREF _Toc190364336 \h </w:instrText>
+              <w:instrText xml:space="preserve"> PAGEREF _Toc190436080 \h </w:instrText>
             </w:r>
             <w:r>
               <w:rPr>
@@ -328,7 +338,7 @@
               <w:lang w:eastAsia="en-IE"/>
             </w:rPr>
           </w:pPr>
-          <w:hyperlink w:anchor="_Toc190364337" w:history="1">
+          <w:hyperlink w:anchor="_Toc190436081" w:history="1">
             <w:r>
               <w:rPr>
                 <w:rStyle w:val="Hyperlink"/>
@@ -370,7 +380,7 @@
                 <w:noProof/>
                 <w:webHidden/>
               </w:rPr>
-              <w:instrText xml:space="preserve"> PAGEREF _Toc190364337 \h </w:instrText>
+              <w:instrText xml:space="preserve"> PAGEREF _Toc190436081 \h </w:instrText>
             </w:r>
             <w:r>
               <w:rPr>
@@ -390,7 +400,7 @@
                 <w:noProof/>
                 <w:webHidden/>
               </w:rPr>
-              <w:t>2</w:t>
+              <w:t>3</w:t>
             </w:r>
             <w:r>
               <w:rPr>
@@ -413,7 +423,7 @@
               <w:lang w:eastAsia="en-IE"/>
             </w:rPr>
           </w:pPr>
-          <w:hyperlink w:anchor="_Toc190364338" w:history="1">
+          <w:hyperlink w:anchor="_Toc190436082" w:history="1">
             <w:r>
               <w:rPr>
                 <w:rStyle w:val="Hyperlink"/>
@@ -440,7 +450,7 @@
                 <w:noProof/>
                 <w:webHidden/>
               </w:rPr>
-              <w:instrText xml:space="preserve"> PAGEREF _Toc190364338 \h </w:instrText>
+              <w:instrText xml:space="preserve"> PAGEREF _Toc190436082 \h </w:instrText>
             </w:r>
             <w:r>
               <w:rPr>
@@ -483,7 +493,7 @@
               <w:lang w:eastAsia="en-IE"/>
             </w:rPr>
           </w:pPr>
-          <w:hyperlink w:anchor="_Toc190364339" w:history="1">
+          <w:hyperlink w:anchor="_Toc190436083" w:history="1">
             <w:r>
               <w:rPr>
                 <w:rStyle w:val="Hyperlink"/>
@@ -510,7 +520,7 @@
                 <w:noProof/>
                 <w:webHidden/>
               </w:rPr>
-              <w:instrText xml:space="preserve"> PAGEREF _Toc190364339 \h </w:instrText>
+              <w:instrText xml:space="preserve"> PAGEREF _Toc190436083 \h </w:instrText>
             </w:r>
             <w:r>
               <w:rPr>
@@ -553,7 +563,7 @@
               <w:lang w:eastAsia="en-IE"/>
             </w:rPr>
           </w:pPr>
-          <w:hyperlink w:anchor="_Toc190364340" w:history="1">
+          <w:hyperlink w:anchor="_Toc190436084" w:history="1">
             <w:r>
               <w:rPr>
                 <w:rStyle w:val="Hyperlink"/>
@@ -580,7 +590,7 @@
                 <w:noProof/>
                 <w:webHidden/>
               </w:rPr>
-              <w:instrText xml:space="preserve"> PAGEREF _Toc190364340 \h </w:instrText>
+              <w:instrText xml:space="preserve"> PAGEREF _Toc190436084 \h </w:instrText>
             </w:r>
             <w:r>
               <w:rPr>
@@ -623,7 +633,7 @@
               <w:lang w:eastAsia="en-IE"/>
             </w:rPr>
           </w:pPr>
-          <w:hyperlink w:anchor="_Toc190364341" w:history="1">
+          <w:hyperlink w:anchor="_Toc190436085" w:history="1">
             <w:r>
               <w:rPr>
                 <w:rStyle w:val="Hyperlink"/>
@@ -650,7 +660,7 @@
                 <w:noProof/>
                 <w:webHidden/>
               </w:rPr>
-              <w:instrText xml:space="preserve"> PAGEREF _Toc190364341 \h </w:instrText>
+              <w:instrText xml:space="preserve"> PAGEREF _Toc190436085 \h </w:instrText>
             </w:r>
             <w:r>
               <w:rPr>
@@ -693,7 +703,7 @@
               <w:lang w:eastAsia="en-IE"/>
             </w:rPr>
           </w:pPr>
-          <w:hyperlink w:anchor="_Toc190364342" w:history="1">
+          <w:hyperlink w:anchor="_Toc190436086" w:history="1">
             <w:r>
               <w:rPr>
                 <w:rStyle w:val="Hyperlink"/>
@@ -720,7 +730,7 @@
                 <w:noProof/>
                 <w:webHidden/>
               </w:rPr>
-              <w:instrText xml:space="preserve"> PAGEREF _Toc190364342 \h </w:instrText>
+              <w:instrText xml:space="preserve"> PAGEREF _Toc190436086 \h </w:instrText>
             </w:r>
             <w:r>
               <w:rPr>
@@ -763,7 +773,7 @@
               <w:lang w:eastAsia="en-IE"/>
             </w:rPr>
           </w:pPr>
-          <w:hyperlink w:anchor="_Toc190364343" w:history="1">
+          <w:hyperlink w:anchor="_Toc190436087" w:history="1">
             <w:r>
               <w:rPr>
                 <w:rStyle w:val="Hyperlink"/>
@@ -790,7 +800,7 @@
                 <w:noProof/>
                 <w:webHidden/>
               </w:rPr>
-              <w:instrText xml:space="preserve"> PAGEREF _Toc190364343 \h </w:instrText>
+              <w:instrText xml:space="preserve"> PAGEREF _Toc190436087 \h </w:instrText>
             </w:r>
             <w:r>
               <w:rPr>
@@ -833,7 +843,7 @@
               <w:lang w:eastAsia="en-IE"/>
             </w:rPr>
           </w:pPr>
-          <w:hyperlink w:anchor="_Toc190364344" w:history="1">
+          <w:hyperlink w:anchor="_Toc190436088" w:history="1">
             <w:r>
               <w:rPr>
                 <w:rStyle w:val="Hyperlink"/>
@@ -860,7 +870,7 @@
                 <w:noProof/>
                 <w:webHidden/>
               </w:rPr>
-              <w:instrText xml:space="preserve"> PAGEREF _Toc190364344 \h </w:instrText>
+              <w:instrText xml:space="preserve"> PAGEREF _Toc190436088 \h </w:instrText>
             </w:r>
             <w:r>
               <w:rPr>
@@ -903,7 +913,7 @@
               <w:lang w:eastAsia="en-IE"/>
             </w:rPr>
           </w:pPr>
-          <w:hyperlink w:anchor="_Toc190364345" w:history="1">
+          <w:hyperlink w:anchor="_Toc190436089" w:history="1">
             <w:r>
               <w:rPr>
                 <w:rStyle w:val="Hyperlink"/>
@@ -930,7 +940,7 @@
                 <w:noProof/>
                 <w:webHidden/>
               </w:rPr>
-              <w:instrText xml:space="preserve"> PAGEREF _Toc190364345 \h </w:instrText>
+              <w:instrText xml:space="preserve"> PAGEREF _Toc190436089 \h </w:instrText>
             </w:r>
             <w:r>
               <w:rPr>
@@ -973,7 +983,7 @@
               <w:lang w:eastAsia="en-IE"/>
             </w:rPr>
           </w:pPr>
-          <w:hyperlink w:anchor="_Toc190364346" w:history="1">
+          <w:hyperlink w:anchor="_Toc190436090" w:history="1">
             <w:r>
               <w:rPr>
                 <w:rStyle w:val="Hyperlink"/>
@@ -1000,7 +1010,7 @@
                 <w:noProof/>
                 <w:webHidden/>
               </w:rPr>
-              <w:instrText xml:space="preserve"> PAGEREF _Toc190364346 \h </w:instrText>
+              <w:instrText xml:space="preserve"> PAGEREF _Toc190436090 \h </w:instrText>
             </w:r>
             <w:r>
               <w:rPr>
@@ -1043,7 +1053,7 @@
               <w:lang w:eastAsia="en-IE"/>
             </w:rPr>
           </w:pPr>
-          <w:hyperlink w:anchor="_Toc190364347" w:history="1">
+          <w:hyperlink w:anchor="_Toc190436091" w:history="1">
             <w:r>
               <w:rPr>
                 <w:rStyle w:val="Hyperlink"/>
@@ -1070,7 +1080,7 @@
                 <w:noProof/>
                 <w:webHidden/>
               </w:rPr>
-              <w:instrText xml:space="preserve"> PAGEREF _Toc190364347 \h </w:instrText>
+              <w:instrText xml:space="preserve"> PAGEREF _Toc190436091 \h </w:instrText>
             </w:r>
             <w:r>
               <w:rPr>
@@ -1113,7 +1123,7 @@
               <w:lang w:eastAsia="en-IE"/>
             </w:rPr>
           </w:pPr>
-          <w:hyperlink w:anchor="_Toc190364348" w:history="1">
+          <w:hyperlink w:anchor="_Toc190436092" w:history="1">
             <w:r>
               <w:rPr>
                 <w:rStyle w:val="Hyperlink"/>
@@ -1140,7 +1150,7 @@
                 <w:noProof/>
                 <w:webHidden/>
               </w:rPr>
-              <w:instrText xml:space="preserve"> PAGEREF _Toc190364348 \h </w:instrText>
+              <w:instrText xml:space="preserve"> PAGEREF _Toc190436092 \h </w:instrText>
             </w:r>
             <w:r>
               <w:rPr>
@@ -1183,7 +1193,7 @@
               <w:lang w:eastAsia="en-IE"/>
             </w:rPr>
           </w:pPr>
-          <w:hyperlink w:anchor="_Toc190364349" w:history="1">
+          <w:hyperlink w:anchor="_Toc190436093" w:history="1">
             <w:r>
               <w:rPr>
                 <w:rStyle w:val="Hyperlink"/>
@@ -1210,7 +1220,7 @@
                 <w:noProof/>
                 <w:webHidden/>
               </w:rPr>
-              <w:instrText xml:space="preserve"> PAGEREF _Toc190364349 \h </w:instrText>
+              <w:instrText xml:space="preserve"> PAGEREF _Toc190436093 \h </w:instrText>
             </w:r>
             <w:r>
               <w:rPr>
@@ -1253,7 +1263,7 @@
               <w:lang w:eastAsia="en-IE"/>
             </w:rPr>
           </w:pPr>
-          <w:hyperlink w:anchor="_Toc190364350" w:history="1">
+          <w:hyperlink w:anchor="_Toc190436094" w:history="1">
             <w:r>
               <w:rPr>
                 <w:rStyle w:val="Hyperlink"/>
@@ -1280,7 +1290,7 @@
                 <w:noProof/>
                 <w:webHidden/>
               </w:rPr>
-              <w:instrText xml:space="preserve"> PAGEREF _Toc190364350 \h </w:instrText>
+              <w:instrText xml:space="preserve"> PAGEREF _Toc190436094 \h </w:instrText>
             </w:r>
             <w:r>
               <w:rPr>
@@ -1300,7 +1310,7 @@
                 <w:noProof/>
                 <w:webHidden/>
               </w:rPr>
-              <w:t>8</w:t>
+              <w:t>9</w:t>
             </w:r>
             <w:r>
               <w:rPr>
@@ -1323,7 +1333,7 @@
               <w:lang w:eastAsia="en-IE"/>
             </w:rPr>
           </w:pPr>
-          <w:hyperlink w:anchor="_Toc190364351" w:history="1">
+          <w:hyperlink w:anchor="_Toc190436095" w:history="1">
             <w:r>
               <w:rPr>
                 <w:rStyle w:val="Hyperlink"/>
@@ -1350,7 +1360,7 @@
                 <w:noProof/>
                 <w:webHidden/>
               </w:rPr>
-              <w:instrText xml:space="preserve"> PAGEREF _Toc190364351 \h </w:instrText>
+              <w:instrText xml:space="preserve"> PAGEREF _Toc190436095 \h </w:instrText>
             </w:r>
             <w:r>
               <w:rPr>
@@ -1393,7 +1403,7 @@
               <w:lang w:eastAsia="en-IE"/>
             </w:rPr>
           </w:pPr>
-          <w:hyperlink w:anchor="_Toc190364352" w:history="1">
+          <w:hyperlink w:anchor="_Toc190436096" w:history="1">
             <w:r>
               <w:rPr>
                 <w:rStyle w:val="Hyperlink"/>
@@ -1420,7 +1430,7 @@
                 <w:noProof/>
                 <w:webHidden/>
               </w:rPr>
-              <w:instrText xml:space="preserve"> PAGEREF _Toc190364352 \h </w:instrText>
+              <w:instrText xml:space="preserve"> PAGEREF _Toc190436096 \h </w:instrText>
             </w:r>
             <w:r>
               <w:rPr>
@@ -1463,7 +1473,7 @@
               <w:lang w:eastAsia="en-IE"/>
             </w:rPr>
           </w:pPr>
-          <w:hyperlink w:anchor="_Toc190364353" w:history="1">
+          <w:hyperlink w:anchor="_Toc190436097" w:history="1">
             <w:r>
               <w:rPr>
                 <w:rStyle w:val="Hyperlink"/>
@@ -1490,7 +1500,7 @@
                 <w:noProof/>
                 <w:webHidden/>
               </w:rPr>
-              <w:instrText xml:space="preserve"> PAGEREF _Toc190364353 \h </w:instrText>
+              <w:instrText xml:space="preserve"> PAGEREF _Toc190436097 \h </w:instrText>
             </w:r>
             <w:r>
               <w:rPr>
@@ -1533,7 +1543,7 @@
               <w:lang w:eastAsia="en-IE"/>
             </w:rPr>
           </w:pPr>
-          <w:hyperlink w:anchor="_Toc190364354" w:history="1">
+          <w:hyperlink w:anchor="_Toc190436098" w:history="1">
             <w:r>
               <w:rPr>
                 <w:rStyle w:val="Hyperlink"/>
@@ -1560,7 +1570,7 @@
                 <w:noProof/>
                 <w:webHidden/>
               </w:rPr>
-              <w:instrText xml:space="preserve"> PAGEREF _Toc190364354 \h </w:instrText>
+              <w:instrText xml:space="preserve"> PAGEREF _Toc190436098 \h </w:instrText>
             </w:r>
             <w:r>
               <w:rPr>
@@ -1603,7 +1613,7 @@
               <w:lang w:eastAsia="en-IE"/>
             </w:rPr>
           </w:pPr>
-          <w:hyperlink w:anchor="_Toc190364355" w:history="1">
+          <w:hyperlink w:anchor="_Toc190436099" w:history="1">
             <w:r>
               <w:rPr>
                 <w:rStyle w:val="Hyperlink"/>
@@ -1630,7 +1640,7 @@
                 <w:noProof/>
                 <w:webHidden/>
               </w:rPr>
-              <w:instrText xml:space="preserve"> PAGEREF _Toc190364355 \h </w:instrText>
+              <w:instrText xml:space="preserve"> PAGEREF _Toc190436099 \h </w:instrText>
             </w:r>
             <w:r>
               <w:rPr>
@@ -1673,7 +1683,7 @@
               <w:lang w:eastAsia="en-IE"/>
             </w:rPr>
           </w:pPr>
-          <w:hyperlink w:anchor="_Toc190364356" w:history="1">
+          <w:hyperlink w:anchor="_Toc190436100" w:history="1">
             <w:r>
               <w:rPr>
                 <w:rStyle w:val="Hyperlink"/>
@@ -1700,7 +1710,7 @@
                 <w:noProof/>
                 <w:webHidden/>
               </w:rPr>
-              <w:instrText xml:space="preserve"> PAGEREF _Toc190364356 \h </w:instrText>
+              <w:instrText xml:space="preserve"> PAGEREF _Toc190436100 \h </w:instrText>
             </w:r>
             <w:r>
               <w:rPr>
@@ -1743,7 +1753,7 @@
               <w:lang w:eastAsia="en-IE"/>
             </w:rPr>
           </w:pPr>
-          <w:hyperlink w:anchor="_Toc190364357" w:history="1">
+          <w:hyperlink w:anchor="_Toc190436101" w:history="1">
             <w:r>
               <w:rPr>
                 <w:rStyle w:val="Hyperlink"/>
@@ -1770,7 +1780,7 @@
                 <w:noProof/>
                 <w:webHidden/>
               </w:rPr>
-              <w:instrText xml:space="preserve"> PAGEREF _Toc190364357 \h </w:instrText>
+              <w:instrText xml:space="preserve"> PAGEREF _Toc190436101 \h </w:instrText>
             </w:r>
             <w:r>
               <w:rPr>
@@ -1813,7 +1823,7 @@
               <w:lang w:eastAsia="en-IE"/>
             </w:rPr>
           </w:pPr>
-          <w:hyperlink w:anchor="_Toc190364358" w:history="1">
+          <w:hyperlink w:anchor="_Toc190436102" w:history="1">
             <w:r>
               <w:rPr>
                 <w:rStyle w:val="Hyperlink"/>
@@ -1840,7 +1850,7 @@
                 <w:noProof/>
                 <w:webHidden/>
               </w:rPr>
-              <w:instrText xml:space="preserve"> PAGEREF _Toc190364358 \h </w:instrText>
+              <w:instrText xml:space="preserve"> PAGEREF _Toc190436102 \h </w:instrText>
             </w:r>
             <w:r>
               <w:rPr>
@@ -1883,7 +1893,7 @@
               <w:lang w:eastAsia="en-IE"/>
             </w:rPr>
           </w:pPr>
-          <w:hyperlink w:anchor="_Toc190364359" w:history="1">
+          <w:hyperlink w:anchor="_Toc190436103" w:history="1">
             <w:r>
               <w:rPr>
                 <w:rStyle w:val="Hyperlink"/>
@@ -1910,7 +1920,7 @@
                 <w:noProof/>
                 <w:webHidden/>
               </w:rPr>
-              <w:instrText xml:space="preserve"> PAGEREF _Toc190364359 \h </w:instrText>
+              <w:instrText xml:space="preserve"> PAGEREF _Toc190436103 \h </w:instrText>
             </w:r>
             <w:r>
               <w:rPr>
@@ -1953,7 +1963,7 @@
               <w:lang w:eastAsia="en-IE"/>
             </w:rPr>
           </w:pPr>
-          <w:hyperlink w:anchor="_Toc190364360" w:history="1">
+          <w:hyperlink w:anchor="_Toc190436104" w:history="1">
             <w:r>
               <w:rPr>
                 <w:rStyle w:val="Hyperlink"/>
@@ -1980,7 +1990,7 @@
                 <w:noProof/>
                 <w:webHidden/>
               </w:rPr>
-              <w:instrText xml:space="preserve"> PAGEREF _Toc190364360 \h </w:instrText>
+              <w:instrText xml:space="preserve"> PAGEREF _Toc190436104 \h </w:instrText>
             </w:r>
             <w:r>
               <w:rPr>
@@ -2023,7 +2033,7 @@
               <w:lang w:eastAsia="en-IE"/>
             </w:rPr>
           </w:pPr>
-          <w:hyperlink w:anchor="_Toc190364361" w:history="1">
+          <w:hyperlink w:anchor="_Toc190436105" w:history="1">
             <w:r>
               <w:rPr>
                 <w:rStyle w:val="Hyperlink"/>
@@ -2050,7 +2060,7 @@
                 <w:noProof/>
                 <w:webHidden/>
               </w:rPr>
-              <w:instrText xml:space="preserve"> PAGEREF _Toc190364361 \h </w:instrText>
+              <w:instrText xml:space="preserve"> PAGEREF _Toc190436105 \h </w:instrText>
             </w:r>
             <w:r>
               <w:rPr>
@@ -2093,7 +2103,7 @@
               <w:lang w:eastAsia="en-IE"/>
             </w:rPr>
           </w:pPr>
-          <w:hyperlink w:anchor="_Toc190364362" w:history="1">
+          <w:hyperlink w:anchor="_Toc190436106" w:history="1">
             <w:r>
               <w:rPr>
                 <w:rStyle w:val="Hyperlink"/>
@@ -2120,7 +2130,7 @@
                 <w:noProof/>
                 <w:webHidden/>
               </w:rPr>
-              <w:instrText xml:space="preserve"> PAGEREF _Toc190364362 \h </w:instrText>
+              <w:instrText xml:space="preserve"> PAGEREF _Toc190436106 \h </w:instrText>
             </w:r>
             <w:r>
               <w:rPr>
@@ -2163,7 +2173,7 @@
               <w:lang w:eastAsia="en-IE"/>
             </w:rPr>
           </w:pPr>
-          <w:hyperlink w:anchor="_Toc190364363" w:history="1">
+          <w:hyperlink w:anchor="_Toc190436107" w:history="1">
             <w:r>
               <w:rPr>
                 <w:rStyle w:val="Hyperlink"/>
@@ -2190,7 +2200,7 @@
                 <w:noProof/>
                 <w:webHidden/>
               </w:rPr>
-              <w:instrText xml:space="preserve"> PAGEREF _Toc190364363 \h </w:instrText>
+              <w:instrText xml:space="preserve"> PAGEREF _Toc190436107 \h </w:instrText>
             </w:r>
             <w:r>
               <w:rPr>
@@ -2210,7 +2220,7 @@
                 <w:noProof/>
                 <w:webHidden/>
               </w:rPr>
-              <w:t>18</w:t>
+              <w:t>19</w:t>
             </w:r>
             <w:r>
               <w:rPr>
@@ -2233,7 +2243,7 @@
               <w:lang w:eastAsia="en-IE"/>
             </w:rPr>
           </w:pPr>
-          <w:hyperlink w:anchor="_Toc190364364" w:history="1">
+          <w:hyperlink w:anchor="_Toc190436108" w:history="1">
             <w:r>
               <w:rPr>
                 <w:rStyle w:val="Hyperlink"/>
@@ -2260,7 +2270,7 @@
                 <w:noProof/>
                 <w:webHidden/>
               </w:rPr>
-              <w:instrText xml:space="preserve"> PAGEREF _Toc190364364 \h </w:instrText>
+              <w:instrText xml:space="preserve"> PAGEREF _Toc190436108 \h </w:instrText>
             </w:r>
             <w:r>
               <w:rPr>
@@ -2280,7 +2290,7 @@
                 <w:noProof/>
                 <w:webHidden/>
               </w:rPr>
-              <w:t>18</w:t>
+              <w:t>19</w:t>
             </w:r>
             <w:r>
               <w:rPr>
@@ -2303,7 +2313,7 @@
               <w:lang w:eastAsia="en-IE"/>
             </w:rPr>
           </w:pPr>
-          <w:hyperlink w:anchor="_Toc190364365" w:history="1">
+          <w:hyperlink w:anchor="_Toc190436109" w:history="1">
             <w:r>
               <w:rPr>
                 <w:rStyle w:val="Hyperlink"/>
@@ -2330,7 +2340,7 @@
                 <w:noProof/>
                 <w:webHidden/>
               </w:rPr>
-              <w:instrText xml:space="preserve"> PAGEREF _Toc190364365 \h </w:instrText>
+              <w:instrText xml:space="preserve"> PAGEREF _Toc190436109 \h </w:instrText>
             </w:r>
             <w:r>
               <w:rPr>
@@ -2373,7 +2383,7 @@
               <w:lang w:eastAsia="en-IE"/>
             </w:rPr>
           </w:pPr>
-          <w:hyperlink w:anchor="_Toc190364366" w:history="1">
+          <w:hyperlink w:anchor="_Toc190436110" w:history="1">
             <w:r>
               <w:rPr>
                 <w:rStyle w:val="Hyperlink"/>
@@ -2400,7 +2410,7 @@
                 <w:noProof/>
                 <w:webHidden/>
               </w:rPr>
-              <w:instrText xml:space="preserve"> PAGEREF _Toc190364366 \h </w:instrText>
+              <w:instrText xml:space="preserve"> PAGEREF _Toc190436110 \h </w:instrText>
             </w:r>
             <w:r>
               <w:rPr>
@@ -2443,7 +2453,7 @@
               <w:lang w:eastAsia="en-IE"/>
             </w:rPr>
           </w:pPr>
-          <w:hyperlink w:anchor="_Toc190364367" w:history="1">
+          <w:hyperlink w:anchor="_Toc190436111" w:history="1">
             <w:r>
               <w:rPr>
                 <w:rStyle w:val="Hyperlink"/>
@@ -2470,7 +2480,7 @@
                 <w:noProof/>
                 <w:webHidden/>
               </w:rPr>
-              <w:instrText xml:space="preserve"> PAGEREF _Toc190364367 \h </w:instrText>
+              <w:instrText xml:space="preserve"> PAGEREF _Toc190436111 \h </w:instrText>
             </w:r>
             <w:r>
               <w:rPr>
@@ -2513,7 +2523,7 @@
               <w:lang w:eastAsia="en-IE"/>
             </w:rPr>
           </w:pPr>
-          <w:hyperlink w:anchor="_Toc190364368" w:history="1">
+          <w:hyperlink w:anchor="_Toc190436112" w:history="1">
             <w:r>
               <w:rPr>
                 <w:rStyle w:val="Hyperlink"/>
@@ -2540,7 +2550,7 @@
                 <w:noProof/>
                 <w:webHidden/>
               </w:rPr>
-              <w:instrText xml:space="preserve"> PAGEREF _Toc190364368 \h </w:instrText>
+              <w:instrText xml:space="preserve"> PAGEREF _Toc190436112 \h </w:instrText>
             </w:r>
             <w:r>
               <w:rPr>
@@ -2603,7 +2613,7 @@
       <w:pPr>
         <w:pStyle w:val="Heading1"/>
       </w:pPr>
-      <w:bookmarkStart w:id="0" w:name="_Toc190364335"/>
+      <w:bookmarkStart w:id="0" w:name="_Toc190436079"/>
       <w:r>
         <w:t>Section 1: Introduction</w:t>
       </w:r>
@@ -2620,7 +2630,7 @@
           <w:numId w:val="2"/>
         </w:numPr>
       </w:pPr>
-      <w:bookmarkStart w:id="1" w:name="_Toc190364336"/>
+      <w:bookmarkStart w:id="1" w:name="_Toc190436080"/>
       <w:r>
         <w:t>Project Overview</w:t>
       </w:r>
@@ -2630,8 +2640,13 @@
       </w:r>
     </w:p>
     <w:p>
-      <w:r>
-        <w:t xml:space="preserve">EasyChef </w:t>
+      <w:proofErr w:type="spellStart"/>
+      <w:r>
+        <w:t>EasyChef</w:t>
+      </w:r>
+      <w:proofErr w:type="spellEnd"/>
+      <w:r>
+        <w:t xml:space="preserve"> </w:t>
       </w:r>
       <w:r>
         <w:t>is an Android application designed to help users quickly find tasty recipes. The app's main feature is ingredient identification through image recognition, allowing users to take pictures of their ingredients and discover matching recipes.</w:t>
@@ -2645,8 +2660,9 @@
           <w:numId w:val="2"/>
         </w:numPr>
       </w:pPr>
-      <w:bookmarkStart w:id="2" w:name="_Toc190364337"/>
-      <w:r>
+      <w:bookmarkStart w:id="2" w:name="_Toc190436081"/>
+      <w:r>
+        <w:lastRenderedPageBreak/>
         <w:t>Document Purpose</w:t>
       </w:r>
       <w:bookmarkEnd w:id="2"/>
@@ -2662,14 +2678,21 @@
         <w:rPr>
           <w:rFonts w:asciiTheme="minorHAnsi" w:hAnsiTheme="minorHAnsi"/>
         </w:rPr>
-        <w:t xml:space="preserve">The purpose of this document is to provide a detailed blueprint for EasyChef's internal design. It covers a wide range of components involved in the system, including the </w:t>
-      </w:r>
+        <w:t xml:space="preserve">The purpose of this document is to provide a detailed blueprint for </w:t>
+      </w:r>
+      <w:proofErr w:type="spellStart"/>
       <w:r>
         <w:rPr>
           <w:rFonts w:asciiTheme="minorHAnsi" w:hAnsiTheme="minorHAnsi"/>
         </w:rPr>
-        <w:lastRenderedPageBreak/>
-        <w:t>architecture, technologies, algorithms, diagrams, and designs that are crucial to the application.</w:t>
+        <w:t>EasyChef's</w:t>
+      </w:r>
+      <w:proofErr w:type="spellEnd"/>
+      <w:r>
+        <w:rPr>
+          <w:rFonts w:asciiTheme="minorHAnsi" w:hAnsiTheme="minorHAnsi"/>
+        </w:rPr>
+        <w:t xml:space="preserve"> internal design. It covers a wide range of components involved in the system, including the architecture, technologies, algorithms, diagrams, and designs that are crucial to the application.</w:t>
       </w:r>
     </w:p>
     <w:p>
@@ -2704,7 +2727,7 @@
       <w:pPr>
         <w:pStyle w:val="Heading1"/>
       </w:pPr>
-      <w:bookmarkStart w:id="3" w:name="_Toc190364338"/>
+      <w:bookmarkStart w:id="3" w:name="_Toc190436082"/>
       <w:r>
         <w:t>Section 2: System Design</w:t>
       </w:r>
@@ -2717,7 +2740,7 @@
       <w:pPr>
         <w:pStyle w:val="Heading2"/>
       </w:pPr>
-      <w:bookmarkStart w:id="4" w:name="_Toc190364339"/>
+      <w:bookmarkStart w:id="4" w:name="_Toc190436083"/>
       <w:r>
         <w:t>2.1 System Overview</w:t>
       </w:r>
@@ -2728,7 +2751,15 @@
     </w:p>
     <w:p>
       <w:r>
-        <w:t xml:space="preserve">As stated EasyChef is going to be </w:t>
+        <w:t xml:space="preserve">As stated </w:t>
+      </w:r>
+      <w:proofErr w:type="spellStart"/>
+      <w:r>
+        <w:t>EasyChef</w:t>
+      </w:r>
+      <w:proofErr w:type="spellEnd"/>
+      <w:r>
+        <w:t xml:space="preserve"> is going to be </w:t>
       </w:r>
       <w:r>
         <w:t>created as an Android Application</w:t>
@@ -2791,6 +2822,7 @@
           <w:numId w:val="3"/>
         </w:numPr>
       </w:pPr>
+      <w:proofErr w:type="spellStart"/>
       <w:r>
         <w:rPr>
           <w:b/>
@@ -2798,11 +2830,20 @@
         </w:rPr>
         <w:t>MobileNet</w:t>
       </w:r>
+      <w:proofErr w:type="spellEnd"/>
       <w:r>
         <w:t xml:space="preserve">: </w:t>
       </w:r>
       <w:r>
-        <w:t>A pre-trained model (trained on ImageNet and further on the Food-101 dataset) is used for accurate recognition of ingredients. Once recognised, the ingredients are added to a list and sent to the Spoonacular API.</w:t>
+        <w:t xml:space="preserve">A pre-trained model (trained on ImageNet and further on the Food-101 dataset) is used for accurate recognition of ingredients. Once recognised, the ingredients are added to a list and sent to the </w:t>
+      </w:r>
+      <w:proofErr w:type="spellStart"/>
+      <w:r>
+        <w:t>Spoonacular</w:t>
+      </w:r>
+      <w:proofErr w:type="spellEnd"/>
+      <w:r>
+        <w:t xml:space="preserve"> API.</w:t>
       </w:r>
     </w:p>
     <w:p/>
@@ -2861,6 +2902,7 @@
           <w:numId w:val="3"/>
         </w:numPr>
       </w:pPr>
+      <w:proofErr w:type="spellStart"/>
       <w:r>
         <w:rPr>
           <w:b/>
@@ -2868,6 +2910,7 @@
         </w:rPr>
         <w:t>ZXing</w:t>
       </w:r>
+      <w:proofErr w:type="spellEnd"/>
       <w:r>
         <w:t xml:space="preserve">: </w:t>
       </w:r>
@@ -2905,18 +2948,35 @@
           <w:numId w:val="3"/>
         </w:numPr>
       </w:pPr>
+      <w:proofErr w:type="spellStart"/>
       <w:r>
         <w:rPr>
           <w:b/>
           <w:bCs/>
         </w:rPr>
-        <w:t>Spoonacular API</w:t>
+        <w:t>Spoonacular</w:t>
+      </w:r>
+      <w:proofErr w:type="spellEnd"/>
+      <w:r>
+        <w:rPr>
+          <w:b/>
+          <w:bCs/>
+        </w:rPr>
+        <w:t xml:space="preserve"> API</w:t>
       </w:r>
       <w:r>
         <w:t xml:space="preserve">: </w:t>
       </w:r>
       <w:r>
-        <w:t>Recognised and inputted ingredients are sent to the Spoonacular API to find recipes that match the available ingredients.</w:t>
+        <w:t xml:space="preserve">Recognised and inputted ingredients are sent to the </w:t>
+      </w:r>
+      <w:proofErr w:type="spellStart"/>
+      <w:r>
+        <w:t>Spoonacular</w:t>
+      </w:r>
+      <w:proofErr w:type="spellEnd"/>
+      <w:r>
+        <w:t xml:space="preserve"> API to find recipes that match the available ingredients.</w:t>
       </w:r>
     </w:p>
     <w:p>
@@ -2932,6 +2992,7 @@
           <w:b/>
           <w:bCs/>
         </w:rPr>
+        <w:lastRenderedPageBreak/>
         <w:t>Open Food Facts API</w:t>
       </w:r>
       <w:r>
@@ -2983,7 +3044,6 @@
           <w:lang w:eastAsia="en-IE"/>
           <w14:ligatures w14:val="none"/>
         </w:rPr>
-        <w:lastRenderedPageBreak/>
         <w:t>User Interface</w:t>
       </w:r>
       <w:r>
@@ -3061,15 +3121,20 @@
       <w:pPr>
         <w:pStyle w:val="Heading2"/>
       </w:pPr>
-      <w:bookmarkStart w:id="5" w:name="_Toc190364340"/>
+      <w:bookmarkStart w:id="5" w:name="_Toc190436084"/>
       <w:r>
         <w:t>2.2 Data Storage Design</w:t>
       </w:r>
       <w:bookmarkEnd w:id="5"/>
     </w:p>
     <w:p>
-      <w:r>
-        <w:t xml:space="preserve">EasyChef will utilise Firebase as the primary data storage solution to ensure a reliable and seamless experience for users. The following </w:t>
+      <w:proofErr w:type="spellStart"/>
+      <w:r>
+        <w:t>EasyChef</w:t>
+      </w:r>
+      <w:proofErr w:type="spellEnd"/>
+      <w:r>
+        <w:t xml:space="preserve"> will utilise Firebase as the primary data storage solution to ensure a reliable and seamless experience for users. The following </w:t>
       </w:r>
       <w:r>
         <w:t xml:space="preserve">is </w:t>
@@ -3094,7 +3159,15 @@
         <w:t>Database Type</w:t>
       </w:r>
       <w:r>
-        <w:t>: Firebase will be used as the data storage for EasyChef. Firebase offers a NoSQL database that is well-suited for storing hierarchical data like recipes, ingredients, and user information, as well as providing real-time synchronisation capabilities.</w:t>
+        <w:t xml:space="preserve">: Firebase will be used as the data storage for </w:t>
+      </w:r>
+      <w:proofErr w:type="spellStart"/>
+      <w:r>
+        <w:t>EasyChef</w:t>
+      </w:r>
+      <w:proofErr w:type="spellEnd"/>
+      <w:r>
+        <w:t>. Firebase offers a NoSQL database that is well-suited for storing hierarchical data like recipes, ingredients, and user information, as well as providing real-time synchronisation capabilities.</w:t>
       </w:r>
     </w:p>
     <w:p>
@@ -3265,7 +3338,7 @@
       <w:pPr>
         <w:pStyle w:val="Heading1"/>
       </w:pPr>
-      <w:bookmarkStart w:id="6" w:name="_Toc190364341"/>
+      <w:bookmarkStart w:id="6" w:name="_Toc190436085"/>
       <w:r>
         <w:t>Section 3: Technologies Used</w:t>
       </w:r>
@@ -3278,7 +3351,7 @@
       <w:pPr>
         <w:pStyle w:val="Heading2"/>
       </w:pPr>
-      <w:bookmarkStart w:id="7" w:name="_Toc190364342"/>
+      <w:bookmarkStart w:id="7" w:name="_Toc190436086"/>
       <w:r>
         <w:t>3.1 Android Studio</w:t>
       </w:r>
@@ -3379,7 +3452,15 @@
         <w:t>Why It's a Good Choice</w:t>
       </w:r>
       <w:r>
-        <w:t>: Android Studio is the official IDE, packed with features tailored for Android development. Its deep integration with Android tools and services makes it the best choice for building, testing, and optimising the EasyChef app efficiently.</w:t>
+        <w:t xml:space="preserve">: Android Studio is the official IDE, packed with features tailored for Android development. Its deep integration with Android tools and services makes it the best choice for building, testing, and optimising the </w:t>
+      </w:r>
+      <w:proofErr w:type="spellStart"/>
+      <w:r>
+        <w:t>EasyChef</w:t>
+      </w:r>
+      <w:proofErr w:type="spellEnd"/>
+      <w:r>
+        <w:t xml:space="preserve"> app efficiently.</w:t>
       </w:r>
     </w:p>
     <w:p/>
@@ -3388,11 +3469,16 @@
       <w:pPr>
         <w:pStyle w:val="Heading2"/>
       </w:pPr>
-      <w:bookmarkStart w:id="8" w:name="_Toc190364343"/>
-      <w:r>
-        <w:t>3.2 Koitlin</w:t>
+      <w:bookmarkStart w:id="8" w:name="_Toc190436087"/>
+      <w:r>
+        <w:t xml:space="preserve">3.2 </w:t>
+      </w:r>
+      <w:proofErr w:type="spellStart"/>
+      <w:r>
+        <w:t>Koitlin</w:t>
       </w:r>
       <w:bookmarkEnd w:id="8"/>
+      <w:proofErr w:type="spellEnd"/>
     </w:p>
     <w:p>
       <w:r>
@@ -3403,7 +3489,15 @@
         <w:t>Kotlin</w:t>
       </w:r>
       <w:r>
-        <w:t>: The main programming language used for developing the EasyChef Android application.</w:t>
+        <w:t xml:space="preserve">: The main programming language used for developing the </w:t>
+      </w:r>
+      <w:proofErr w:type="spellStart"/>
+      <w:r>
+        <w:t>EasyChef</w:t>
+      </w:r>
+      <w:proofErr w:type="spellEnd"/>
+      <w:r>
+        <w:t xml:space="preserve"> Android application.</w:t>
       </w:r>
     </w:p>
     <w:p>
@@ -3490,6 +3584,7 @@
           <w:b/>
           <w:bCs/>
         </w:rPr>
+        <w:lastRenderedPageBreak/>
         <w:t>Why It's a Good Choice</w:t>
       </w:r>
       <w:r>
@@ -3500,12 +3595,16 @@
       <w:pPr>
         <w:pStyle w:val="Heading2"/>
       </w:pPr>
-      <w:bookmarkStart w:id="9" w:name="_Toc190364344"/>
-      <w:r>
-        <w:lastRenderedPageBreak/>
-        <w:t>3.3 Firebase Firestore</w:t>
+      <w:bookmarkStart w:id="9" w:name="_Toc190436088"/>
+      <w:r>
+        <w:t xml:space="preserve">3.3 Firebase </w:t>
+      </w:r>
+      <w:proofErr w:type="spellStart"/>
+      <w:r>
+        <w:t>Firestore</w:t>
       </w:r>
       <w:bookmarkEnd w:id="9"/>
+      <w:proofErr w:type="spellEnd"/>
     </w:p>
     <w:p>
       <w:r>
@@ -3513,8 +3612,17 @@
           <w:b/>
           <w:bCs/>
         </w:rPr>
-        <w:t>Firebase Firestore</w:t>
-      </w:r>
+        <w:t xml:space="preserve">Firebase </w:t>
+      </w:r>
+      <w:proofErr w:type="spellStart"/>
+      <w:r>
+        <w:rPr>
+          <w:b/>
+          <w:bCs/>
+        </w:rPr>
+        <w:t>Firestore</w:t>
+      </w:r>
+      <w:proofErr w:type="spellEnd"/>
       <w:r>
         <w:t>: A NoSQL cloud database used for storing ingredient history and scanned items.</w:t>
       </w:r>
@@ -3624,7 +3732,15 @@
         <w:t>Why It's a Good Choice</w:t>
       </w:r>
       <w:r>
-        <w:t>: Firestore is highly scalable and offers easy integration with Android, making it suitable for storing recipe data and managing user interactions seamlessly. Real-time updates ensure the best user experience, especially for collaborative features like shopping lists.</w:t>
+        <w:t xml:space="preserve">: </w:t>
+      </w:r>
+      <w:proofErr w:type="spellStart"/>
+      <w:r>
+        <w:t>Firestore</w:t>
+      </w:r>
+      <w:proofErr w:type="spellEnd"/>
+      <w:r>
+        <w:t xml:space="preserve"> is highly scalable and offers easy integration with Android, making it suitable for storing recipe data and managing user interactions seamlessly. Real-time updates ensure the best user experience, especially for collaborative features like shopping lists.</w:t>
       </w:r>
     </w:p>
     <w:p/>
@@ -3635,7 +3751,7 @@
       <w:pPr>
         <w:pStyle w:val="Heading2"/>
       </w:pPr>
-      <w:bookmarkStart w:id="10" w:name="_Toc190364345"/>
+      <w:bookmarkStart w:id="10" w:name="_Toc190436089"/>
       <w:r>
         <w:t>3.4 CameraX</w:t>
       </w:r>
@@ -3755,6 +3871,7 @@
           <w:b/>
           <w:bCs/>
         </w:rPr>
+        <w:lastRenderedPageBreak/>
         <w:t>Video Capture</w:t>
       </w:r>
       <w:r>
@@ -3791,7 +3908,6 @@
           <w:b/>
           <w:bCs/>
         </w:rPr>
-        <w:lastRenderedPageBreak/>
         <w:t>Extensions</w:t>
       </w:r>
       <w:r>
@@ -3820,9 +3936,17 @@
       <w:pPr>
         <w:pStyle w:val="Heading2"/>
       </w:pPr>
-      <w:bookmarkStart w:id="11" w:name="_Toc190364346"/>
-      <w:r>
-        <w:t>3.5 Tensoreflow Lie(Lite RT)</w:t>
+      <w:bookmarkStart w:id="11" w:name="_Toc190436090"/>
+      <w:r>
+        <w:t xml:space="preserve">3.5 </w:t>
+      </w:r>
+      <w:proofErr w:type="spellStart"/>
+      <w:r>
+        <w:t>Tensoreflow</w:t>
+      </w:r>
+      <w:proofErr w:type="spellEnd"/>
+      <w:r>
+        <w:t xml:space="preserve"> Lie(Lite RT)</w:t>
       </w:r>
       <w:bookmarkEnd w:id="11"/>
     </w:p>
@@ -3961,7 +4085,15 @@
         <w:t>Usage</w:t>
       </w:r>
       <w:r>
-        <w:t>: Models can be trained in TensorFlow and converted to .tflite format, or existing TensorFlow Lite models can be utilised.</w:t>
+        <w:t>: Models can be trained in TensorFlow and converted to .</w:t>
+      </w:r>
+      <w:proofErr w:type="spellStart"/>
+      <w:r>
+        <w:t>tflite</w:t>
+      </w:r>
+      <w:proofErr w:type="spellEnd"/>
+      <w:r>
+        <w:t xml:space="preserve"> format, or existing TensorFlow Lite models can be utilised.</w:t>
       </w:r>
     </w:p>
     <w:p>
@@ -4004,11 +4136,16 @@
       <w:pPr>
         <w:pStyle w:val="Heading2"/>
       </w:pPr>
-      <w:bookmarkStart w:id="12" w:name="_Toc190364347"/>
-      <w:r>
-        <w:t>3.6 TensorFlow/Keras</w:t>
+      <w:bookmarkStart w:id="12" w:name="_Toc190436091"/>
+      <w:r>
+        <w:t>3.6 TensorFlow/</w:t>
+      </w:r>
+      <w:proofErr w:type="spellStart"/>
+      <w:r>
+        <w:t>Keras</w:t>
       </w:r>
       <w:bookmarkEnd w:id="12"/>
+      <w:proofErr w:type="spellEnd"/>
     </w:p>
     <w:p>
       <w:r>
@@ -4016,8 +4153,17 @@
           <w:b/>
           <w:bCs/>
         </w:rPr>
-        <w:t>TensorFlow/Keras</w:t>
-      </w:r>
+        <w:t>TensorFlow/</w:t>
+      </w:r>
+      <w:proofErr w:type="spellStart"/>
+      <w:r>
+        <w:rPr>
+          <w:b/>
+          <w:bCs/>
+        </w:rPr>
+        <w:t>Keras</w:t>
+      </w:r>
+      <w:proofErr w:type="spellEnd"/>
       <w:r>
         <w:t>: Used to train a custom machine learning model for ingredient detection.</w:t>
       </w:r>
@@ -4029,6 +4175,7 @@
           <w:numId w:val="21"/>
         </w:numPr>
       </w:pPr>
+      <w:proofErr w:type="spellStart"/>
       <w:r>
         <w:rPr>
           <w:b/>
@@ -4036,6 +4183,7 @@
         </w:rPr>
         <w:t>Keras</w:t>
       </w:r>
+      <w:proofErr w:type="spellEnd"/>
       <w:r>
         <w:t>: A user-friendly interface for TensorFlow that simplifies creating and training machine learning models.</w:t>
       </w:r>
@@ -4052,6 +4200,7 @@
           <w:b/>
           <w:bCs/>
         </w:rPr>
+        <w:lastRenderedPageBreak/>
         <w:t>Features</w:t>
       </w:r>
       <w:r>
@@ -4077,7 +4226,6 @@
         </w:numPr>
       </w:pPr>
       <w:r>
-        <w:lastRenderedPageBreak/>
         <w:t>Includes pre-trained models for quick deployment and feature extraction.</w:t>
       </w:r>
     </w:p>
@@ -4107,20 +4255,34 @@
         <w:t>Why It's a Good Choice</w:t>
       </w:r>
       <w:r>
-        <w:t>: Keras is known for its simplicity and flexibility, making it an ideal choice for prototyping and training custom ingredient detection models quickly. The integration with TensorFlow also means that models can be easily optimised and converted for mobile use.</w:t>
+        <w:t xml:space="preserve">: </w:t>
+      </w:r>
+      <w:proofErr w:type="spellStart"/>
+      <w:r>
+        <w:t>Keras</w:t>
+      </w:r>
+      <w:proofErr w:type="spellEnd"/>
+      <w:r>
+        <w:t xml:space="preserve"> is known for its simplicity and flexibility, making it an ideal choice for prototyping and training custom ingredient detection models quickly. The integration with TensorFlow also means that models can be easily optimised and converted for mobile use.</w:t>
       </w:r>
     </w:p>
     <w:p>
       <w:pPr>
         <w:pStyle w:val="Heading2"/>
       </w:pPr>
-      <w:bookmarkStart w:id="13" w:name="_Toc190364348"/>
-      <w:r>
-        <w:t>3.7 MobileNet</w:t>
+      <w:bookmarkStart w:id="13" w:name="_Toc190436092"/>
+      <w:r>
+        <w:t xml:space="preserve">3.7 </w:t>
+      </w:r>
+      <w:proofErr w:type="spellStart"/>
+      <w:r>
+        <w:t>MobileNet</w:t>
       </w:r>
       <w:bookmarkEnd w:id="13"/>
-    </w:p>
-    <w:p>
+      <w:proofErr w:type="spellEnd"/>
+    </w:p>
+    <w:p>
+      <w:proofErr w:type="spellStart"/>
       <w:r>
         <w:rPr>
           <w:b/>
@@ -4128,6 +4290,7 @@
         </w:rPr>
         <w:t>MobileNet</w:t>
       </w:r>
+      <w:proofErr w:type="spellEnd"/>
       <w:r>
         <w:t xml:space="preserve"> is a lightweight Convolutional Neural Network (CNN) architecture designed for mobile and embedded devices.</w:t>
       </w:r>
@@ -4167,12 +4330,21 @@
       <w:r>
         <w:t xml:space="preserve">: Uses </w:t>
       </w:r>
+      <w:proofErr w:type="spellStart"/>
       <w:r>
         <w:rPr>
           <w:b/>
           <w:bCs/>
         </w:rPr>
-        <w:t>depthwise separable convolutions</w:t>
+        <w:t>depthwise</w:t>
+      </w:r>
+      <w:proofErr w:type="spellEnd"/>
+      <w:r>
+        <w:rPr>
+          <w:b/>
+          <w:bCs/>
+        </w:rPr>
+        <w:t xml:space="preserve"> separable convolutions</w:t>
       </w:r>
       <w:r>
         <w:t xml:space="preserve"> to reduce the number of parameters and operations, making it lightweight.</w:t>
@@ -4211,20 +4383,34 @@
         <w:t>Why It's a Good Choice</w:t>
       </w:r>
       <w:r>
-        <w:t>: MobileNet is specifically designed for mobile environments, making it highly efficient for running on-device inference. Its lightweight nature ensures it runs smoothly on smartphones, which is perfect for real-time ingredient identification.</w:t>
+        <w:t xml:space="preserve">: </w:t>
+      </w:r>
+      <w:proofErr w:type="spellStart"/>
+      <w:r>
+        <w:t>MobileNet</w:t>
+      </w:r>
+      <w:proofErr w:type="spellEnd"/>
+      <w:r>
+        <w:t xml:space="preserve"> is specifically designed for mobile environments, making it highly efficient for running on-device inference. Its lightweight nature ensures it runs smoothly on smartphones, which is perfect for real-time ingredient identification.</w:t>
       </w:r>
     </w:p>
     <w:p>
       <w:pPr>
         <w:pStyle w:val="Heading2"/>
       </w:pPr>
-      <w:bookmarkStart w:id="14" w:name="_Toc190364349"/>
-      <w:r>
-        <w:t>3.8 ZXing</w:t>
+      <w:bookmarkStart w:id="14" w:name="_Toc190436093"/>
+      <w:r>
+        <w:t xml:space="preserve">3.8 </w:t>
+      </w:r>
+      <w:proofErr w:type="spellStart"/>
+      <w:r>
+        <w:t>ZXing</w:t>
       </w:r>
       <w:bookmarkEnd w:id="14"/>
-    </w:p>
-    <w:p>
+      <w:proofErr w:type="spellEnd"/>
+    </w:p>
+    <w:p>
+      <w:proofErr w:type="spellStart"/>
       <w:r>
         <w:rPr>
           <w:b/>
@@ -4232,6 +4418,7 @@
         </w:rPr>
         <w:t>ZXing</w:t>
       </w:r>
+      <w:proofErr w:type="spellEnd"/>
       <w:r>
         <w:t xml:space="preserve"> ("Zebra Crossing") is an open-source library for barcode scanning.</w:t>
       </w:r>
@@ -4287,15 +4474,24 @@
         <w:t>Why It's a Good Choice</w:t>
       </w:r>
       <w:r>
-        <w:t>: ZXing is a well-established barcode scanning library with broad support and integration options. Its reliability and ease of use make it suitable for an app that needs to scan barcodes quickly to retrieve ingredient information.</w:t>
+        <w:t xml:space="preserve">: </w:t>
+      </w:r>
+      <w:proofErr w:type="spellStart"/>
+      <w:r>
+        <w:t>ZXing</w:t>
+      </w:r>
+      <w:proofErr w:type="spellEnd"/>
+      <w:r>
+        <w:t xml:space="preserve"> is a well-established barcode scanning library with broad support and integration options. Its reliability and ease of use make it suitable for an app that needs to scan barcodes quickly to retrieve ingredient information.</w:t>
       </w:r>
     </w:p>
     <w:p>
       <w:pPr>
         <w:pStyle w:val="Heading2"/>
       </w:pPr>
-      <w:bookmarkStart w:id="15" w:name="_Toc190364350"/>
-      <w:r>
+      <w:bookmarkStart w:id="15" w:name="_Toc190436094"/>
+      <w:r>
+        <w:lastRenderedPageBreak/>
         <w:t>3.9 Open Food Facts API</w:t>
       </w:r>
       <w:bookmarkEnd w:id="15"/>
@@ -4342,7 +4538,6 @@
           <w:b/>
           <w:bCs/>
         </w:rPr>
-        <w:lastRenderedPageBreak/>
         <w:t>Why It's a Good Choice</w:t>
       </w:r>
       <w:r>
@@ -4354,19 +4549,36 @@
       <w:pPr>
         <w:pStyle w:val="Heading2"/>
       </w:pPr>
-      <w:bookmarkStart w:id="16" w:name="_Toc190364351"/>
-      <w:r>
-        <w:t>3.10 Spoonacular API</w:t>
+      <w:bookmarkStart w:id="16" w:name="_Toc190436095"/>
+      <w:r>
+        <w:t xml:space="preserve">3.10 </w:t>
+      </w:r>
+      <w:proofErr w:type="spellStart"/>
+      <w:r>
+        <w:t>Spoonacular</w:t>
+      </w:r>
+      <w:proofErr w:type="spellEnd"/>
+      <w:r>
+        <w:t xml:space="preserve"> API</w:t>
       </w:r>
       <w:bookmarkEnd w:id="16"/>
     </w:p>
     <w:p>
+      <w:proofErr w:type="spellStart"/>
       <w:r>
         <w:rPr>
           <w:b/>
           <w:bCs/>
         </w:rPr>
-        <w:t>Spoonacular API</w:t>
+        <w:t>Spoonacular</w:t>
+      </w:r>
+      <w:proofErr w:type="spellEnd"/>
+      <w:r>
+        <w:rPr>
+          <w:b/>
+          <w:bCs/>
+        </w:rPr>
+        <w:t xml:space="preserve"> API</w:t>
       </w:r>
       <w:r>
         <w:t>: A comprehensive API offering recipe suggestions, ingredient information, and meal planning tools.</w:t>
@@ -4445,7 +4657,15 @@
         <w:t>Why It's a Good Choice</w:t>
       </w:r>
       <w:r>
-        <w:t>: Spoonacular's vast recipe database, nutritional details, and advanced filtering options make it ideal for providing users with tailored recipe recommendations based on their available ingredients. Its depth of information and meal planning features make it highly versatile.</w:t>
+        <w:t xml:space="preserve">: </w:t>
+      </w:r>
+      <w:proofErr w:type="spellStart"/>
+      <w:r>
+        <w:t>Spoonacular's</w:t>
+      </w:r>
+      <w:proofErr w:type="spellEnd"/>
+      <w:r>
+        <w:t xml:space="preserve"> vast recipe database, nutritional details, and advanced filtering options make it ideal for providing users with tailored recipe recommendations based on their available ingredients. Its depth of information and meal planning features make it highly versatile.</w:t>
       </w:r>
     </w:p>
     <w:p/>
@@ -4456,7 +4676,7 @@
       <w:pPr>
         <w:pStyle w:val="Heading1"/>
       </w:pPr>
-      <w:bookmarkStart w:id="17" w:name="_Toc190364352"/>
+      <w:bookmarkStart w:id="17" w:name="_Toc190436096"/>
       <w:r>
         <w:t>Section 4: System Architecture</w:t>
       </w:r>
@@ -4469,7 +4689,7 @@
       <w:pPr>
         <w:pStyle w:val="Heading2"/>
       </w:pPr>
-      <w:bookmarkStart w:id="18" w:name="_Toc190364353"/>
+      <w:bookmarkStart w:id="18" w:name="_Toc190436097"/>
       <w:r>
         <w:t>4.1 Overview of System Architecture</w:t>
       </w:r>
@@ -4477,7 +4697,19 @@
     </w:p>
     <w:p>
       <w:r>
-        <w:t>The EasyChef application is designed to provide users with seamless functionality for identifying ingredients, suggesting recipes, and managing shopping lists. The system architecture brings together several key components, efficient data management, and external service integrations, ensuring a well-rounded user experience. The architecture includes the following main aspects:</w:t>
+        <w:t xml:space="preserve">The </w:t>
+      </w:r>
+      <w:proofErr w:type="spellStart"/>
+      <w:r>
+        <w:t>EasyChef</w:t>
+      </w:r>
+      <w:proofErr w:type="spellEnd"/>
+      <w:r>
+        <w:t xml:space="preserve"> application is designed to provide users with seamless functionality for identifying ingredients, suggesting recipes, and managing shopping lists. The system architecture brings together several key components, efficient data management, and </w:t>
+      </w:r>
+      <w:r>
+        <w:lastRenderedPageBreak/>
+        <w:t>external service integrations, ensuring a well-rounded user experience. The architecture includes the following main aspects:</w:t>
       </w:r>
     </w:p>
     <w:p>
@@ -4506,11 +4738,7 @@
         </w:numPr>
       </w:pPr>
       <w:r>
-        <w:t xml:space="preserve">The system is composed of several key components such as User Interaction, Image Processing, Recipe Management, and Data Storage. </w:t>
-      </w:r>
-      <w:r>
-        <w:lastRenderedPageBreak/>
-        <w:t>These components work together to deliver essential functionalities like ingredient recognition, barcode scanning, recipe recommendations, and shopping list management.</w:t>
+        <w:t>The system is composed of several key components such as User Interaction, Image Processing, Recipe Management, and Data Storage. These components work together to deliver essential functionalities like ingredient recognition, barcode scanning, recipe recommendations, and shopping list management.</w:t>
       </w:r>
     </w:p>
     <w:p>
@@ -4539,7 +4767,15 @@
         </w:numPr>
       </w:pPr>
       <w:r>
-        <w:t>Firebase Firestore is used as the primary data storage solution for storing user information, identified ingredients, shopping lists, and recipe preferences. Data management is designed to ensure real-time synchronisation across devices while also supporting offline capabilities for a seamless user experience.</w:t>
+        <w:t xml:space="preserve">Firebase </w:t>
+      </w:r>
+      <w:proofErr w:type="spellStart"/>
+      <w:r>
+        <w:t>Firestore</w:t>
+      </w:r>
+      <w:proofErr w:type="spellEnd"/>
+      <w:r>
+        <w:t xml:space="preserve"> is used as the primary data storage solution for storing user information, identified ingredients, shopping lists, and recipe preferences. Data management is designed to ensure real-time synchronisation across devices while also supporting offline capabilities for a seamless user experience.</w:t>
       </w:r>
     </w:p>
     <w:p>
@@ -4578,8 +4814,13 @@
           <w:numId w:val="29"/>
         </w:numPr>
       </w:pPr>
-      <w:r>
-        <w:t>Spoonacular API for fetching recipe suggestions based on the identified ingredients.</w:t>
+      <w:proofErr w:type="spellStart"/>
+      <w:r>
+        <w:t>Spoonacular</w:t>
+      </w:r>
+      <w:proofErr w:type="spellEnd"/>
+      <w:r>
+        <w:t xml:space="preserve"> API for fetching recipe suggestions based on the identified ingredients.</w:t>
       </w:r>
     </w:p>
     <w:p>
@@ -4600,8 +4841,13 @@
           <w:numId w:val="29"/>
         </w:numPr>
       </w:pPr>
-      <w:r>
-        <w:t>ZXing for barcode scanning, allowing users to input ingredients more easily.</w:t>
+      <w:proofErr w:type="spellStart"/>
+      <w:r>
+        <w:t>ZXing</w:t>
+      </w:r>
+      <w:proofErr w:type="spellEnd"/>
+      <w:r>
+        <w:t xml:space="preserve"> for barcode scanning, allowing users to input ingredients more easily.</w:t>
       </w:r>
     </w:p>
     <w:p/>
@@ -4609,7 +4855,7 @@
       <w:pPr>
         <w:pStyle w:val="Heading2"/>
       </w:pPr>
-      <w:bookmarkStart w:id="19" w:name="_Toc190364354"/>
+      <w:bookmarkStart w:id="19" w:name="_Toc190436098"/>
       <w:r>
         <w:t>4.2 Component Architecture</w:t>
       </w:r>
@@ -4715,7 +4961,16 @@
         </w:numPr>
       </w:pPr>
       <w:r>
-        <w:t xml:space="preserve">The personally trained MobileNet-based model identifies ingredients within </w:t>
+        <w:lastRenderedPageBreak/>
+        <w:t xml:space="preserve">The personally trained </w:t>
+      </w:r>
+      <w:proofErr w:type="spellStart"/>
+      <w:r>
+        <w:t>MobileNet</w:t>
+      </w:r>
+      <w:proofErr w:type="spellEnd"/>
+      <w:r>
+        <w:t xml:space="preserve">-based model identifies ingredients within </w:t>
       </w:r>
       <w:r>
         <w:t xml:space="preserve">the </w:t>
@@ -4767,7 +5022,15 @@
         </w:numPr>
       </w:pPr>
       <w:r>
-        <w:t>Detected ingredients are sent to the Spoonacular API to fetch recipes.</w:t>
+        <w:t xml:space="preserve">Detected ingredients are sent to the </w:t>
+      </w:r>
+      <w:proofErr w:type="spellStart"/>
+      <w:r>
+        <w:t>Spoonacular</w:t>
+      </w:r>
+      <w:proofErr w:type="spellEnd"/>
+      <w:r>
+        <w:t xml:space="preserve"> API to fetch recipes.</w:t>
       </w:r>
     </w:p>
     <w:p>
@@ -4779,7 +5042,6 @@
         </w:numPr>
       </w:pPr>
       <w:r>
-        <w:lastRenderedPageBreak/>
         <w:t>Users can view recommended recipes, filter them based on dietary preferences, and save them for future reference.</w:t>
       </w:r>
     </w:p>
@@ -4811,7 +5073,15 @@
         </w:numPr>
       </w:pPr>
       <w:r>
-        <w:t>Firebase Firestore is used to store user data, identified ingredients, and saved recipes.</w:t>
+        <w:t xml:space="preserve">Firebase </w:t>
+      </w:r>
+      <w:proofErr w:type="spellStart"/>
+      <w:r>
+        <w:t>Firestore</w:t>
+      </w:r>
+      <w:proofErr w:type="spellEnd"/>
+      <w:r>
+        <w:t xml:space="preserve"> is used to store user data, identified ingredients, and saved recipes.</w:t>
       </w:r>
     </w:p>
     <w:p>
@@ -4931,7 +5201,7 @@
       <w:pPr>
         <w:pStyle w:val="Heading2"/>
       </w:pPr>
-      <w:bookmarkStart w:id="20" w:name="_Toc190364355"/>
+      <w:bookmarkStart w:id="20" w:name="_Toc190436099"/>
       <w:r>
         <w:t>4.3 Data Architecture</w:t>
       </w:r>
@@ -4981,7 +5251,15 @@
         <w:t>User Data:</w:t>
       </w:r>
       <w:r>
-        <w:t xml:space="preserve"> Stored in Firebase Firestore, including login credentials, preferences, and saved recipes.</w:t>
+        <w:t xml:space="preserve"> Stored in Firebase </w:t>
+      </w:r>
+      <w:proofErr w:type="spellStart"/>
+      <w:r>
+        <w:t>Firestore</w:t>
+      </w:r>
+      <w:proofErr w:type="spellEnd"/>
+      <w:r>
+        <w:t>, including login credentials, preferences, and saved recipes.</w:t>
       </w:r>
     </w:p>
     <w:p>
@@ -5020,7 +5298,15 @@
         <w:t>Recipe Data:</w:t>
       </w:r>
       <w:r>
-        <w:t xml:space="preserve"> Recipes are fetched dynamically from Spoonacular API, with saved recipes stored in Firebase for quick access.</w:t>
+        <w:t xml:space="preserve"> Recipes are fetched dynamically from </w:t>
+      </w:r>
+      <w:proofErr w:type="spellStart"/>
+      <w:r>
+        <w:t>Spoonacular</w:t>
+      </w:r>
+      <w:proofErr w:type="spellEnd"/>
+      <w:r>
+        <w:t xml:space="preserve"> API, with saved recipes stored in Firebase for quick access.</w:t>
       </w:r>
     </w:p>
     <w:p>
@@ -5035,6 +5321,7 @@
           <w:b/>
           <w:bCs/>
         </w:rPr>
+        <w:lastRenderedPageBreak/>
         <w:t>Shopping List:</w:t>
       </w:r>
       <w:r>
@@ -5049,9 +5336,8 @@
       <w:pPr>
         <w:pStyle w:val="Heading1"/>
       </w:pPr>
-      <w:bookmarkStart w:id="21" w:name="_Toc190364356"/>
-      <w:r>
-        <w:lastRenderedPageBreak/>
+      <w:bookmarkStart w:id="21" w:name="_Toc190436100"/>
+      <w:r>
         <w:t>Section 5: Detailed Use Cases</w:t>
       </w:r>
       <w:bookmarkEnd w:id="21"/>
@@ -5196,7 +5482,21 @@
               <w:rPr>
                 <w:lang w:val="it-IT"/>
               </w:rPr>
-              <w:t>Users, Database, Spoonacular, AI Model</w:t>
+              <w:t xml:space="preserve">Users, Database, </w:t>
+            </w:r>
+            <w:proofErr w:type="spellStart"/>
+            <w:r>
+              <w:rPr>
+                <w:lang w:val="it-IT"/>
+              </w:rPr>
+              <w:t>Spoonacular</w:t>
+            </w:r>
+            <w:proofErr w:type="spellEnd"/>
+            <w:r>
+              <w:rPr>
+                <w:lang w:val="it-IT"/>
+              </w:rPr>
+              <w:t>, AI Model</w:t>
             </w:r>
           </w:p>
         </w:tc>
@@ -5238,7 +5538,15 @@
               <w:spacing w:after="160" w:line="278" w:lineRule="auto"/>
             </w:pPr>
             <w:r>
-              <w:t xml:space="preserve">This use case is initiated when a user selects create recipe. This feature will create a new recipe using the AI Model and the Spoonacular API. It will use like items from the user's liked foods and will prompt the user for recipe details. With the information it will display a recipe the user can save. </w:t>
+              <w:t xml:space="preserve">This use case is initiated when a user selects create recipe. This feature will create a new recipe using the AI Model and the </w:t>
+            </w:r>
+            <w:proofErr w:type="spellStart"/>
+            <w:r>
+              <w:t>Spoonacular</w:t>
+            </w:r>
+            <w:proofErr w:type="spellEnd"/>
+            <w:r>
+              <w:t xml:space="preserve"> API. It will use like items from the user's liked foods and will prompt the user for recipe details. With the information it will display a recipe the user can save. </w:t>
             </w:r>
           </w:p>
         </w:tc>
@@ -5392,7 +5700,15 @@
               <w:spacing w:after="160" w:line="278" w:lineRule="auto"/>
             </w:pPr>
             <w:r>
-              <w:t xml:space="preserve">Once the user has input the data it will use the AI Model and Spoonacular API to display a recipe for the user. </w:t>
+              <w:t xml:space="preserve">Once the user has input the data it will use the AI Model and </w:t>
+            </w:r>
+            <w:proofErr w:type="spellStart"/>
+            <w:r>
+              <w:t>Spoonacular</w:t>
+            </w:r>
+            <w:proofErr w:type="spellEnd"/>
+            <w:r>
+              <w:t xml:space="preserve"> API to display a recipe for the user. </w:t>
             </w:r>
           </w:p>
           <w:p>
@@ -5500,6 +5816,7 @@
               <w:spacing w:after="160" w:line="278" w:lineRule="auto"/>
             </w:pPr>
             <w:r>
+              <w:lastRenderedPageBreak/>
               <w:t>The user rejects the recipe.</w:t>
             </w:r>
           </w:p>
@@ -5657,7 +5974,21 @@
               <w:rPr>
                 <w:lang w:val="it-IT"/>
               </w:rPr>
-              <w:t>User, AI Model, Spoonacular API</w:t>
+              <w:t xml:space="preserve">User, AI Model, </w:t>
+            </w:r>
+            <w:proofErr w:type="spellStart"/>
+            <w:r>
+              <w:rPr>
+                <w:lang w:val="it-IT"/>
+              </w:rPr>
+              <w:t>Spoonacular</w:t>
+            </w:r>
+            <w:proofErr w:type="spellEnd"/>
+            <w:r>
+              <w:rPr>
+                <w:lang w:val="it-IT"/>
+              </w:rPr>
+              <w:t xml:space="preserve"> API</w:t>
             </w:r>
           </w:p>
         </w:tc>
@@ -5699,7 +6030,15 @@
               <w:spacing w:after="160" w:line="278" w:lineRule="auto"/>
             </w:pPr>
             <w:r>
-              <w:t>The user opens the camera in the app and take a picture that include all relevant ingredients they wish to be a part of the recipe. The AI Model will identify the items and search the Spoonacular API for a relevant recipe. The user is then shown recipe</w:t>
+              <w:t xml:space="preserve">The user opens the camera in the app and take a picture that include all relevant ingredients they wish to be a part of the recipe. The AI Model will identify the items and search the </w:t>
+            </w:r>
+            <w:proofErr w:type="spellStart"/>
+            <w:r>
+              <w:t>Spoonacular</w:t>
+            </w:r>
+            <w:proofErr w:type="spellEnd"/>
+            <w:r>
+              <w:t xml:space="preserve"> API for a relevant recipe. The user is then shown recipe</w:t>
             </w:r>
             <w:r>
               <w:t>s</w:t>
@@ -5875,7 +6214,15 @@
               <w:spacing w:after="160" w:line="278" w:lineRule="auto"/>
             </w:pPr>
             <w:r>
-              <w:t xml:space="preserve">The AI Model then recognises the ingredients identifying each one and then making a list to send to the Spoonacular API. </w:t>
+              <w:t xml:space="preserve">The AI Model then recognises the ingredients identifying each one and then making a list to send to the </w:t>
+            </w:r>
+            <w:proofErr w:type="spellStart"/>
+            <w:r>
+              <w:t>Spoonacular</w:t>
+            </w:r>
+            <w:proofErr w:type="spellEnd"/>
+            <w:r>
+              <w:t xml:space="preserve"> API. </w:t>
             </w:r>
           </w:p>
           <w:p>
@@ -5887,6 +6234,7 @@
               <w:spacing w:after="160" w:line="278" w:lineRule="auto"/>
             </w:pPr>
             <w:r>
+              <w:lastRenderedPageBreak/>
               <w:t>The user will get prompted to take another picture to add more ingredients</w:t>
             </w:r>
           </w:p>
@@ -5899,7 +6247,15 @@
               <w:spacing w:after="160" w:line="278" w:lineRule="auto"/>
             </w:pPr>
             <w:r>
-              <w:t>The Spoonacular API then checks for a matching recipe and then it get displays to the user</w:t>
+              <w:t xml:space="preserve">The </w:t>
+            </w:r>
+            <w:proofErr w:type="spellStart"/>
+            <w:r>
+              <w:t>Spoonacular</w:t>
+            </w:r>
+            <w:proofErr w:type="spellEnd"/>
+            <w:r>
+              <w:t xml:space="preserve"> API then checks for a matching recipe and then it get displays to the user</w:t>
             </w:r>
           </w:p>
           <w:p>
@@ -5911,7 +6267,6 @@
               <w:spacing w:after="160" w:line="278" w:lineRule="auto"/>
             </w:pPr>
             <w:r>
-              <w:lastRenderedPageBreak/>
               <w:t>The user then accepts the recipe and the recipe gets added to the database for the user to view.</w:t>
             </w:r>
           </w:p>
@@ -6246,6 +6601,7 @@
               <w:spacing w:after="160" w:line="278" w:lineRule="auto"/>
             </w:pPr>
             <w:r>
+              <w:lastRenderedPageBreak/>
               <w:t>Description</w:t>
             </w:r>
           </w:p>
@@ -6266,11 +6622,7 @@
               <w:spacing w:after="160" w:line="278" w:lineRule="auto"/>
             </w:pPr>
             <w:r>
-              <w:t xml:space="preserve">Using the OpenAI API as the base, this chatbot allows users to interact and talk about their recipes and shopping lists. Using the information from the AI Model (which contains like/dislikes) the chatbot </w:t>
-            </w:r>
-            <w:r>
-              <w:lastRenderedPageBreak/>
-              <w:t xml:space="preserve">will be able the help the user achieves the ideal recipe and shopping lists. </w:t>
+              <w:t xml:space="preserve">Using the OpenAI API as the base, this chatbot allows users to interact and talk about their recipes and shopping lists. Using the information from the AI Model (which contains like/dislikes) the chatbot will be able the help the user achieves the ideal recipe and shopping lists. </w:t>
             </w:r>
           </w:p>
         </w:tc>
@@ -6292,7 +6644,6 @@
               <w:spacing w:after="160" w:line="278" w:lineRule="auto"/>
             </w:pPr>
             <w:r>
-              <w:lastRenderedPageBreak/>
               <w:t>Preconditions</w:t>
             </w:r>
           </w:p>
@@ -6556,7 +6907,7 @@
       <w:pPr>
         <w:pStyle w:val="Heading1"/>
       </w:pPr>
-      <w:bookmarkStart w:id="22" w:name="_Toc190364357"/>
+      <w:bookmarkStart w:id="22" w:name="_Toc190436101"/>
       <w:r>
         <w:lastRenderedPageBreak/>
         <w:t>Section 6: Critical Algorithms</w:t>
@@ -6570,7 +6921,7 @@
       <w:pPr>
         <w:pStyle w:val="Heading2"/>
       </w:pPr>
-      <w:bookmarkStart w:id="23" w:name="_Toc190364358"/>
+      <w:bookmarkStart w:id="23" w:name="_Toc190436102"/>
       <w:r>
         <w:t>6.1 AI-Based Ingredient Identification</w:t>
       </w:r>
@@ -6581,8 +6932,13 @@
         <w:t xml:space="preserve">The AI-Based Ingredient Identification system enables users to take pictures of ingredients, which are then processed to detect and classify food items. This functionality is implemented using </w:t>
       </w:r>
       <w:r>
-        <w:t>a trained model built on top of MobilNet</w:t>
-      </w:r>
+        <w:t xml:space="preserve">a trained model built on top of </w:t>
+      </w:r>
+      <w:proofErr w:type="spellStart"/>
+      <w:r>
+        <w:t>MobilNet</w:t>
+      </w:r>
+      <w:proofErr w:type="spellEnd"/>
       <w:r>
         <w:t xml:space="preserve"> in TensorFlow Lite, optimi</w:t>
       </w:r>
@@ -6680,7 +7036,15 @@
         <w:t>s</w:t>
       </w:r>
       <w:r>
-        <w:t>ed and converted into a ByteBuffer format.</w:t>
+        <w:t xml:space="preserve">ed and converted into a </w:t>
+      </w:r>
+      <w:proofErr w:type="spellStart"/>
+      <w:r>
+        <w:t>ByteBuffer</w:t>
+      </w:r>
+      <w:proofErr w:type="spellEnd"/>
+      <w:r>
+        <w:t xml:space="preserve"> format.</w:t>
       </w:r>
     </w:p>
     <w:p>
@@ -6787,7 +7151,15 @@
         <w:t xml:space="preserve"> temporarily</w:t>
       </w:r>
       <w:r>
-        <w:t xml:space="preserve"> stored in Firebase Firestore.</w:t>
+        <w:t xml:space="preserve"> stored in Firebase </w:t>
+      </w:r>
+      <w:proofErr w:type="spellStart"/>
+      <w:r>
+        <w:t>Firestore</w:t>
+      </w:r>
+      <w:proofErr w:type="spellEnd"/>
+      <w:r>
+        <w:t>.</w:t>
       </w:r>
     </w:p>
     <w:p>
@@ -6801,7 +7173,15 @@
         <w:t>The final ingredient list is passed to</w:t>
       </w:r>
       <w:r>
-        <w:t xml:space="preserve"> Spoonacular API.</w:t>
+        <w:t xml:space="preserve"> </w:t>
+      </w:r>
+      <w:proofErr w:type="spellStart"/>
+      <w:r>
+        <w:t>Spoonacular</w:t>
+      </w:r>
+      <w:proofErr w:type="spellEnd"/>
+      <w:r>
+        <w:t xml:space="preserve"> API.</w:t>
       </w:r>
       <w:r>
         <w:t>.</w:t>
@@ -6895,7 +7275,7 @@
       <w:pPr>
         <w:pStyle w:val="Heading2"/>
       </w:pPr>
-      <w:bookmarkStart w:id="24" w:name="_Toc190364359"/>
+      <w:bookmarkStart w:id="24" w:name="_Toc190436103"/>
       <w:r>
         <w:t>6.2 Recipe Recommendation</w:t>
       </w:r>
@@ -6903,7 +7283,15 @@
     </w:p>
     <w:p>
       <w:r>
-        <w:t>The Recipe Recommendation system suggests recipes based on detected ingredients using the Spoonacular API. This ensures that users receive relevant</w:t>
+        <w:t xml:space="preserve">The Recipe Recommendation system suggests recipes based on detected ingredients using the </w:t>
+      </w:r>
+      <w:proofErr w:type="spellStart"/>
+      <w:r>
+        <w:t>Spoonacular</w:t>
+      </w:r>
+      <w:proofErr w:type="spellEnd"/>
+      <w:r>
+        <w:t xml:space="preserve"> API. This ensures that users receive relevant</w:t>
       </w:r>
       <w:r>
         <w:t xml:space="preserve"> recipes.</w:t>
@@ -6947,7 +7335,15 @@
         </w:numPr>
       </w:pPr>
       <w:r>
-        <w:t>The ingredient list is retrieved from Firebase Firestore.</w:t>
+        <w:t xml:space="preserve">The ingredient list is retrieved from Firebase </w:t>
+      </w:r>
+      <w:proofErr w:type="spellStart"/>
+      <w:r>
+        <w:t>Firestore</w:t>
+      </w:r>
+      <w:proofErr w:type="spellEnd"/>
+      <w:r>
+        <w:t>.</w:t>
       </w:r>
     </w:p>
     <w:p>
@@ -6990,7 +7386,15 @@
         </w:numPr>
       </w:pPr>
       <w:r>
-        <w:t>The Spoonacular API is queried with the confirmed ingredients.</w:t>
+        <w:t xml:space="preserve">The </w:t>
+      </w:r>
+      <w:proofErr w:type="spellStart"/>
+      <w:r>
+        <w:t>Spoonacular</w:t>
+      </w:r>
+      <w:proofErr w:type="spellEnd"/>
+      <w:r>
+        <w:t xml:space="preserve"> API is queried with the confirmed ingredients.</w:t>
       </w:r>
     </w:p>
     <w:p>
@@ -7204,7 +7608,7 @@
       <w:pPr>
         <w:pStyle w:val="Heading1"/>
       </w:pPr>
-      <w:bookmarkStart w:id="25" w:name="_Toc190364360"/>
+      <w:bookmarkStart w:id="25" w:name="_Toc190436104"/>
       <w:r>
         <w:t xml:space="preserve">Section </w:t>
       </w:r>
@@ -7223,7 +7627,7 @@
       <w:pPr>
         <w:pStyle w:val="Heading2"/>
       </w:pPr>
-      <w:bookmarkStart w:id="26" w:name="_Toc190364361"/>
+      <w:bookmarkStart w:id="26" w:name="_Toc190436105"/>
       <w:r>
         <w:t>7</w:t>
       </w:r>
@@ -7234,6 +7638,9 @@
     </w:p>
     <w:p>
       <w:r>
+        <w:rPr>
+          <w:noProof/>
+        </w:rPr>
         <w:drawing>
           <wp:inline distT="0" distB="0" distL="0" distR="0" wp14:anchorId="0296DD05" wp14:editId="31E43699">
             <wp:extent cx="5731510" cy="2520315"/>
@@ -7250,7 +7657,7 @@
                     <pic:cNvPicPr/>
                   </pic:nvPicPr>
                   <pic:blipFill>
-                    <a:blip r:embed="rId7"/>
+                    <a:blip r:embed="rId9"/>
                     <a:stretch>
                       <a:fillRect/>
                     </a:stretch>
@@ -7275,7 +7682,7 @@
       <w:pPr>
         <w:pStyle w:val="Heading1"/>
       </w:pPr>
-      <w:bookmarkStart w:id="27" w:name="_Toc190364362"/>
+      <w:bookmarkStart w:id="27" w:name="_Toc190436106"/>
       <w:r>
         <w:t xml:space="preserve">Section </w:t>
       </w:r>
@@ -7311,7 +7718,7 @@
                     <pic:cNvPicPr/>
                   </pic:nvPicPr>
                   <pic:blipFill>
-                    <a:blip r:embed="rId8" cstate="print">
+                    <a:blip r:embed="rId10" cstate="print">
                       <a:extLst>
                         <a:ext uri="{28A0092B-C50C-407E-A947-70E740481C1C}">
                           <a14:useLocalDpi xmlns:a14="http://schemas.microsoft.com/office/drawing/2010/main" val="0"/>
@@ -7357,7 +7764,7 @@
                     <pic:cNvPicPr/>
                   </pic:nvPicPr>
                   <pic:blipFill>
-                    <a:blip r:embed="rId9" cstate="print">
+                    <a:blip r:embed="rId11" cstate="print">
                       <a:extLst>
                         <a:ext uri="{28A0092B-C50C-407E-A947-70E740481C1C}">
                           <a14:useLocalDpi xmlns:a14="http://schemas.microsoft.com/office/drawing/2010/main" val="0"/>
@@ -7390,7 +7797,7 @@
       <w:pPr>
         <w:pStyle w:val="Heading1"/>
       </w:pPr>
-      <w:bookmarkStart w:id="28" w:name="_Toc190364363"/>
+      <w:bookmarkStart w:id="28" w:name="_Toc190436107"/>
       <w:r>
         <w:t xml:space="preserve">Section </w:t>
       </w:r>
@@ -7409,7 +7816,7 @@
       <w:pPr>
         <w:pStyle w:val="Heading2"/>
       </w:pPr>
-      <w:bookmarkStart w:id="29" w:name="_Toc190364364"/>
+      <w:bookmarkStart w:id="29" w:name="_Toc190436108"/>
       <w:r>
         <w:t>9</w:t>
       </w:r>
@@ -7449,7 +7856,15 @@
         </w:numPr>
       </w:pPr>
       <w:r>
-        <w:t>User data (account details, saved recipes, preferences) is stored securely in Firebase Firestore.</w:t>
+        <w:t xml:space="preserve">User data (account details, saved recipes, preferences) is stored securely in Firebase </w:t>
+      </w:r>
+      <w:proofErr w:type="spellStart"/>
+      <w:r>
+        <w:t>Firestore</w:t>
+      </w:r>
+      <w:proofErr w:type="spellEnd"/>
+      <w:r>
+        <w:t>.</w:t>
       </w:r>
     </w:p>
     <w:p>
@@ -7505,7 +7920,7 @@
       <w:pPr>
         <w:pStyle w:val="Heading2"/>
       </w:pPr>
-      <w:bookmarkStart w:id="30" w:name="_Toc190364365"/>
+      <w:bookmarkStart w:id="30" w:name="_Toc190436109"/>
       <w:r>
         <w:t>9</w:t>
       </w:r>
@@ -7516,7 +7931,15 @@
     </w:p>
     <w:p>
       <w:r>
-        <w:t>To protect user accounts and data, EasyChef implements secure authentication and role-based authorization mechanisms.</w:t>
+        <w:t xml:space="preserve">To protect user accounts and data, </w:t>
+      </w:r>
+      <w:proofErr w:type="spellStart"/>
+      <w:r>
+        <w:t>EasyChef</w:t>
+      </w:r>
+      <w:proofErr w:type="spellEnd"/>
+      <w:r>
+        <w:t xml:space="preserve"> implements secure authentication and role-based authorization mechanisms.</w:t>
       </w:r>
     </w:p>
     <w:p>
@@ -7681,7 +8104,7 @@
       <w:pPr>
         <w:pStyle w:val="Heading1"/>
       </w:pPr>
-      <w:bookmarkStart w:id="31" w:name="_Toc190364366"/>
+      <w:bookmarkStart w:id="31" w:name="_Toc190436110"/>
       <w:r>
         <w:t>Section 1</w:t>
       </w:r>
@@ -7700,7 +8123,7 @@
       <w:pPr>
         <w:pStyle w:val="Heading2"/>
       </w:pPr>
-      <w:bookmarkStart w:id="32" w:name="_Toc190364367"/>
+      <w:bookmarkStart w:id="32" w:name="_Toc190436111"/>
       <w:r>
         <w:t>1</w:t>
       </w:r>
@@ -7716,8 +8139,13 @@
       </w:r>
     </w:p>
     <w:p>
-      <w:r>
-        <w:t>EasyChef is designed to simplify meal planning through AI-powered ingredient recognition, recipe recommendations, and shopping list management. Key features include:</w:t>
+      <w:proofErr w:type="spellStart"/>
+      <w:r>
+        <w:t>EasyChef</w:t>
+      </w:r>
+      <w:proofErr w:type="spellEnd"/>
+      <w:r>
+        <w:t xml:space="preserve"> is designed to simplify meal planning through AI-powered ingredient recognition, recipe recommendations, and shopping list management. Key features include:</w:t>
       </w:r>
     </w:p>
     <w:p>
@@ -7735,7 +8163,15 @@
         <w:t>Ingredient Identification:</w:t>
       </w:r>
       <w:r>
-        <w:t xml:space="preserve"> A custom MobileNet model (TensorFlow Lite) for real-time detection</w:t>
+        <w:t xml:space="preserve"> A custom </w:t>
+      </w:r>
+      <w:proofErr w:type="spellStart"/>
+      <w:r>
+        <w:t>MobileNet</w:t>
+      </w:r>
+      <w:proofErr w:type="spellEnd"/>
+      <w:r>
+        <w:t xml:space="preserve"> model (TensorFlow Lite) for real-time detection</w:t>
       </w:r>
       <w:r>
         <w:t>(Also can be identified by barcode)</w:t>
@@ -7759,7 +8195,15 @@
         <w:t>Recipe Recommendations:</w:t>
       </w:r>
       <w:r>
-        <w:t xml:space="preserve"> Retrieves recipes from the Spoonacular API based on identified ingredients.</w:t>
+        <w:t xml:space="preserve"> Retrieves recipes from the </w:t>
+      </w:r>
+      <w:proofErr w:type="spellStart"/>
+      <w:r>
+        <w:t>Spoonacular</w:t>
+      </w:r>
+      <w:proofErr w:type="spellEnd"/>
+      <w:r>
+        <w:t xml:space="preserve"> API based on identified ingredients.</w:t>
       </w:r>
     </w:p>
     <w:p>
@@ -7819,7 +8263,15 @@
         <w:t xml:space="preserve"> and</w:t>
       </w:r>
       <w:r>
-        <w:t xml:space="preserve"> modify lists using Firebase Firestore.</w:t>
+        <w:t xml:space="preserve"> modify lists using Firebase </w:t>
+      </w:r>
+      <w:proofErr w:type="spellStart"/>
+      <w:r>
+        <w:t>Firestore</w:t>
+      </w:r>
+      <w:proofErr w:type="spellEnd"/>
+      <w:r>
+        <w:t>.</w:t>
       </w:r>
     </w:p>
     <w:p/>
@@ -7827,7 +8279,7 @@
       <w:pPr>
         <w:pStyle w:val="Heading2"/>
       </w:pPr>
-      <w:bookmarkStart w:id="33" w:name="_Toc190364368"/>
+      <w:bookmarkStart w:id="33" w:name="_Toc190436112"/>
       <w:r>
         <w:t>1</w:t>
       </w:r>
@@ -7873,6 +8325,7 @@
       </w:pPr>
     </w:p>
     <w:sectPr>
+      <w:footerReference w:type="default" r:id="rId12"/>
       <w:pgSz w:w="11906" w:h="16838"/>
       <w:pgMar w:top="1440" w:right="1440" w:bottom="1440" w:left="1440" w:header="708" w:footer="708" w:gutter="0"/>
       <w:cols w:space="708"/>
@@ -7880,6 +8333,109 @@
     </w:sectPr>
   </w:body>
 </w:document>
+</file>
+
+<file path=word/endnotes.xml><?xml version="1.0" encoding="utf-8"?>
+<w:endnotes xmlns:wpc="http://schemas.microsoft.com/office/word/2010/wordprocessingCanvas" xmlns:cx="http://schemas.microsoft.com/office/drawing/2014/chartex" xmlns:cx1="http://schemas.microsoft.com/office/drawing/2015/9/8/chartex" xmlns:cx2="http://schemas.microsoft.com/office/drawing/2015/10/21/chartex" xmlns:cx3="http://schemas.microsoft.com/office/drawing/2016/5/9/chartex" xmlns:cx4="http://schemas.microsoft.com/office/drawing/2016/5/10/chartex" xmlns:cx5="http://schemas.microsoft.com/office/drawing/2016/5/11/chartex" xmlns:cx6="http://schemas.microsoft.com/office/drawing/2016/5/12/chartex" xmlns:cx7="http://schemas.microsoft.com/office/drawing/2016/5/13/chartex" xmlns:cx8="http://schemas.microsoft.com/office/drawing/2016/5/14/chartex" xmlns:mc="http://schemas.openxmlformats.org/markup-compatibility/2006" xmlns:aink="http://schemas.microsoft.com/office/drawing/2016/ink" xmlns:am3d="http://schemas.microsoft.com/office/drawing/2017/model3d" xmlns:o="urn:schemas-microsoft-com:office:office" xmlns:oel="http://schemas.microsoft.com/office/2019/extlst" xmlns:r="http://schemas.openxmlformats.org/officeDocument/2006/relationships" xmlns:m="http://schemas.openxmlformats.org/officeDocument/2006/math" xmlns:v="urn:schemas-microsoft-com:vml" xmlns:wp14="http://schemas.microsoft.com/office/word/2010/wordprocessingDrawing" xmlns:wp="http://schemas.openxmlformats.org/drawingml/2006/wordprocessingDrawing" xmlns:w10="urn:schemas-microsoft-com:office:word" xmlns:w="http://schemas.openxmlformats.org/wordprocessingml/2006/main" xmlns:w14="http://schemas.microsoft.com/office/word/2010/wordml" xmlns:w15="http://schemas.microsoft.com/office/word/2012/wordml" xmlns:w16cex="http://schemas.microsoft.com/office/word/2018/wordml/cex" xmlns:w16cid="http://schemas.microsoft.com/office/word/2016/wordml/cid" xmlns:w16="http://schemas.microsoft.com/office/word/2018/wordml" xmlns:w16du="http://schemas.microsoft.com/office/word/2023/wordml/word16du" xmlns:w16sdtdh="http://schemas.microsoft.com/office/word/2020/wordml/sdtdatahash" xmlns:w16sdtfl="http://schemas.microsoft.com/office/word/2024/wordml/sdtformatlock" xmlns:w16se="http://schemas.microsoft.com/office/word/2015/wordml/symex" xmlns:wpg="http://schemas.microsoft.com/office/word/2010/wordprocessingGroup" xmlns:wpi="http://schemas.microsoft.com/office/word/2010/wordprocessingInk" xmlns:wne="http://schemas.microsoft.com/office/word/2006/wordml" xmlns:wps="http://schemas.microsoft.com/office/word/2010/wordprocessingShape" mc:Ignorable="w14 w15 w16se w16cid w16 w16cex w16sdtdh w16sdtfl w16du wp14">
+  <w:endnote w:type="separator" w:id="-1">
+    <w:p>
+      <w:pPr>
+        <w:spacing w:after="0" w:line="240" w:lineRule="auto"/>
+      </w:pPr>
+      <w:r>
+        <w:separator/>
+      </w:r>
+    </w:p>
+  </w:endnote>
+  <w:endnote w:type="continuationSeparator" w:id="0">
+    <w:p>
+      <w:pPr>
+        <w:spacing w:after="0" w:line="240" w:lineRule="auto"/>
+      </w:pPr>
+      <w:r>
+        <w:continuationSeparator/>
+      </w:r>
+    </w:p>
+  </w:endnote>
+</w:endnotes>
+</file>
+
+<file path=word/footer1.xml><?xml version="1.0" encoding="utf-8"?>
+<w:ftr xmlns:wpc="http://schemas.microsoft.com/office/word/2010/wordprocessingCanvas" xmlns:cx="http://schemas.microsoft.com/office/drawing/2014/chartex" xmlns:cx1="http://schemas.microsoft.com/office/drawing/2015/9/8/chartex" xmlns:cx2="http://schemas.microsoft.com/office/drawing/2015/10/21/chartex" xmlns:cx3="http://schemas.microsoft.com/office/drawing/2016/5/9/chartex" xmlns:cx4="http://schemas.microsoft.com/office/drawing/2016/5/10/chartex" xmlns:cx5="http://schemas.microsoft.com/office/drawing/2016/5/11/chartex" xmlns:cx6="http://schemas.microsoft.com/office/drawing/2016/5/12/chartex" xmlns:cx7="http://schemas.microsoft.com/office/drawing/2016/5/13/chartex" xmlns:cx8="http://schemas.microsoft.com/office/drawing/2016/5/14/chartex" xmlns:mc="http://schemas.openxmlformats.org/markup-compatibility/2006" xmlns:aink="http://schemas.microsoft.com/office/drawing/2016/ink" xmlns:am3d="http://schemas.microsoft.com/office/drawing/2017/model3d" xmlns:o="urn:schemas-microsoft-com:office:office" xmlns:oel="http://schemas.microsoft.com/office/2019/extlst" xmlns:r="http://schemas.openxmlformats.org/officeDocument/2006/relationships" xmlns:m="http://schemas.openxmlformats.org/officeDocument/2006/math" xmlns:v="urn:schemas-microsoft-com:vml" xmlns:wp14="http://schemas.microsoft.com/office/word/2010/wordprocessingDrawing" xmlns:wp="http://schemas.openxmlformats.org/drawingml/2006/wordprocessingDrawing" xmlns:w10="urn:schemas-microsoft-com:office:word" xmlns:w="http://schemas.openxmlformats.org/wordprocessingml/2006/main" xmlns:w14="http://schemas.microsoft.com/office/word/2010/wordml" xmlns:w15="http://schemas.microsoft.com/office/word/2012/wordml" xmlns:w16cex="http://schemas.microsoft.com/office/word/2018/wordml/cex" xmlns:w16cid="http://schemas.microsoft.com/office/word/2016/wordml/cid" xmlns:w16="http://schemas.microsoft.com/office/word/2018/wordml" xmlns:w16du="http://schemas.microsoft.com/office/word/2023/wordml/word16du" xmlns:w16sdtdh="http://schemas.microsoft.com/office/word/2020/wordml/sdtdatahash" xmlns:w16sdtfl="http://schemas.microsoft.com/office/word/2024/wordml/sdtformatlock" xmlns:w16se="http://schemas.microsoft.com/office/word/2015/wordml/symex" xmlns:wpg="http://schemas.microsoft.com/office/word/2010/wordprocessingGroup" xmlns:wpi="http://schemas.microsoft.com/office/word/2010/wordprocessingInk" xmlns:wne="http://schemas.microsoft.com/office/word/2006/wordml" xmlns:wps="http://schemas.microsoft.com/office/word/2010/wordprocessingShape" mc:Ignorable="w14 w15 w16se w16cid w16 w16cex w16sdtdh w16sdtfl w16du wp14">
+  <w:sdt>
+    <w:sdtPr>
+      <w:id w:val="1652563021"/>
+      <w:docPartObj>
+        <w:docPartGallery w:val="Page Numbers (Bottom of Page)"/>
+        <w:docPartUnique/>
+      </w:docPartObj>
+    </w:sdtPr>
+    <w:sdtEndPr>
+      <w:rPr>
+        <w:noProof/>
+      </w:rPr>
+    </w:sdtEndPr>
+    <w:sdtContent>
+      <w:p>
+        <w:pPr>
+          <w:pStyle w:val="Footer"/>
+          <w:jc w:val="center"/>
+        </w:pPr>
+        <w:r>
+          <w:fldChar w:fldCharType="begin"/>
+        </w:r>
+        <w:r>
+          <w:instrText xml:space="preserve"> PAGE   \* MERGEFORMAT </w:instrText>
+        </w:r>
+        <w:r>
+          <w:fldChar w:fldCharType="separate"/>
+        </w:r>
+        <w:r>
+          <w:rPr>
+            <w:noProof/>
+          </w:rPr>
+          <w:t>2</w:t>
+        </w:r>
+        <w:r>
+          <w:rPr>
+            <w:noProof/>
+          </w:rPr>
+          <w:fldChar w:fldCharType="end"/>
+        </w:r>
+      </w:p>
+    </w:sdtContent>
+  </w:sdt>
+  <w:p>
+    <w:pPr>
+      <w:pStyle w:val="Footer"/>
+    </w:pPr>
+  </w:p>
+</w:ftr>
+</file>
+
+<file path=word/footnotes.xml><?xml version="1.0" encoding="utf-8"?>
+<w:footnotes xmlns:wpc="http://schemas.microsoft.com/office/word/2010/wordprocessingCanvas" xmlns:cx="http://schemas.microsoft.com/office/drawing/2014/chartex" xmlns:cx1="http://schemas.microsoft.com/office/drawing/2015/9/8/chartex" xmlns:cx2="http://schemas.microsoft.com/office/drawing/2015/10/21/chartex" xmlns:cx3="http://schemas.microsoft.com/office/drawing/2016/5/9/chartex" xmlns:cx4="http://schemas.microsoft.com/office/drawing/2016/5/10/chartex" xmlns:cx5="http://schemas.microsoft.com/office/drawing/2016/5/11/chartex" xmlns:cx6="http://schemas.microsoft.com/office/drawing/2016/5/12/chartex" xmlns:cx7="http://schemas.microsoft.com/office/drawing/2016/5/13/chartex" xmlns:cx8="http://schemas.microsoft.com/office/drawing/2016/5/14/chartex" xmlns:mc="http://schemas.openxmlformats.org/markup-compatibility/2006" xmlns:aink="http://schemas.microsoft.com/office/drawing/2016/ink" xmlns:am3d="http://schemas.microsoft.com/office/drawing/2017/model3d" xmlns:o="urn:schemas-microsoft-com:office:office" xmlns:oel="http://schemas.microsoft.com/office/2019/extlst" xmlns:r="http://schemas.openxmlformats.org/officeDocument/2006/relationships" xmlns:m="http://schemas.openxmlformats.org/officeDocument/2006/math" xmlns:v="urn:schemas-microsoft-com:vml" xmlns:wp14="http://schemas.microsoft.com/office/word/2010/wordprocessingDrawing" xmlns:wp="http://schemas.openxmlformats.org/drawingml/2006/wordprocessingDrawing" xmlns:w10="urn:schemas-microsoft-com:office:word" xmlns:w="http://schemas.openxmlformats.org/wordprocessingml/2006/main" xmlns:w14="http://schemas.microsoft.com/office/word/2010/wordml" xmlns:w15="http://schemas.microsoft.com/office/word/2012/wordml" xmlns:w16cex="http://schemas.microsoft.com/office/word/2018/wordml/cex" xmlns:w16cid="http://schemas.microsoft.com/office/word/2016/wordml/cid" xmlns:w16="http://schemas.microsoft.com/office/word/2018/wordml" xmlns:w16du="http://schemas.microsoft.com/office/word/2023/wordml/word16du" xmlns:w16sdtdh="http://schemas.microsoft.com/office/word/2020/wordml/sdtdatahash" xmlns:w16sdtfl="http://schemas.microsoft.com/office/word/2024/wordml/sdtformatlock" xmlns:w16se="http://schemas.microsoft.com/office/word/2015/wordml/symex" xmlns:wpg="http://schemas.microsoft.com/office/word/2010/wordprocessingGroup" xmlns:wpi="http://schemas.microsoft.com/office/word/2010/wordprocessingInk" xmlns:wne="http://schemas.microsoft.com/office/word/2006/wordml" xmlns:wps="http://schemas.microsoft.com/office/word/2010/wordprocessingShape" mc:Ignorable="w14 w15 w16se w16cid w16 w16cex w16sdtdh w16sdtfl w16du wp14">
+  <w:footnote w:type="separator" w:id="-1">
+    <w:p>
+      <w:pPr>
+        <w:spacing w:after="0" w:line="240" w:lineRule="auto"/>
+      </w:pPr>
+      <w:r>
+        <w:separator/>
+      </w:r>
+    </w:p>
+  </w:footnote>
+  <w:footnote w:type="continuationSeparator" w:id="0">
+    <w:p>
+      <w:pPr>
+        <w:spacing w:after="0" w:line="240" w:lineRule="auto"/>
+      </w:pPr>
+      <w:r>
+        <w:continuationSeparator/>
+      </w:r>
+    </w:p>
+  </w:footnote>
+</w:footnotes>
 </file>
 
 <file path=word/numbering.xml><?xml version="1.0" encoding="utf-8"?>
@@ -15051,6 +15607,50 @@
       </w:tblBorders>
     </w:tblPr>
   </w:style>
+  <w:style w:type="paragraph" w:styleId="Header">
+    <w:name w:val="header"/>
+    <w:basedOn w:val="Normal"/>
+    <w:link w:val="HeaderChar"/>
+    <w:uiPriority w:val="99"/>
+    <w:unhideWhenUsed/>
+    <w:rsid w:val="00BF541D"/>
+    <w:pPr>
+      <w:tabs>
+        <w:tab w:val="center" w:pos="4513"/>
+        <w:tab w:val="right" w:pos="9026"/>
+      </w:tabs>
+      <w:spacing w:after="0" w:line="240" w:lineRule="auto"/>
+    </w:pPr>
+  </w:style>
+  <w:style w:type="character" w:customStyle="1" w:styleId="HeaderChar">
+    <w:name w:val="Header Char"/>
+    <w:basedOn w:val="DefaultParagraphFont"/>
+    <w:link w:val="Header"/>
+    <w:uiPriority w:val="99"/>
+    <w:rsid w:val="00BF541D"/>
+  </w:style>
+  <w:style w:type="paragraph" w:styleId="Footer">
+    <w:name w:val="footer"/>
+    <w:basedOn w:val="Normal"/>
+    <w:link w:val="FooterChar"/>
+    <w:uiPriority w:val="99"/>
+    <w:unhideWhenUsed/>
+    <w:rsid w:val="00BF541D"/>
+    <w:pPr>
+      <w:tabs>
+        <w:tab w:val="center" w:pos="4513"/>
+        <w:tab w:val="right" w:pos="9026"/>
+      </w:tabs>
+      <w:spacing w:after="0" w:line="240" w:lineRule="auto"/>
+    </w:pPr>
+  </w:style>
+  <w:style w:type="character" w:customStyle="1" w:styleId="FooterChar">
+    <w:name w:val="Footer Char"/>
+    <w:basedOn w:val="DefaultParagraphFont"/>
+    <w:link w:val="Footer"/>
+    <w:uiPriority w:val="99"/>
+    <w:rsid w:val="00BF541D"/>
+  </w:style>
 </w:styles>
 </file>
 

</xml_diff>